<commit_message>
Done: Lab#5 + reports
</commit_message>
<xml_diff>
--- a/WEB/Lab4/ZamriiOO_IP96_Lab4_Report.docx
+++ b/WEB/Lab4/ZamriiOO_IP96_Lab4_Report.docx
@@ -768,7 +768,15 @@
         <w:ind w:firstLine="567"/>
       </w:pPr>
       <w:r>
-        <w:t>У код лаб. роб. №1 додати два файли style.css та script.js.</w:t>
+        <w:t xml:space="preserve">У код </w:t>
+      </w:r>
+      <w:proofErr w:type="spellStart"/>
+      <w:r>
+        <w:t>лаб</w:t>
+      </w:r>
+      <w:proofErr w:type="spellEnd"/>
+      <w:r>
+        <w:t>. роб. №1 додати два файли style.css та script.js.</w:t>
       </w:r>
     </w:p>
     <w:p>
@@ -786,7 +794,39 @@
         <w:ind w:firstLine="567"/>
       </w:pPr>
       <w:r>
-        <w:t>При першому кліку на елементі сторінці, що має номер по порядку рівний (n mod 10)+1, де n- номер варіанта змінити колір фону та тексту використовуючи метод getElementById (), а при кліку на наступному елементі змінити колір фону та тексту використовуючи метод метод querySelector(). При повторному кліку на відповідних елементах їх кольори фону та тексту змінюються.</w:t>
+        <w:t xml:space="preserve">При першому кліку на елементі сторінці, що має номер по порядку рівний (n </w:t>
+      </w:r>
+      <w:proofErr w:type="spellStart"/>
+      <w:r>
+        <w:t>mod</w:t>
+      </w:r>
+      <w:proofErr w:type="spellEnd"/>
+      <w:r>
+        <w:t xml:space="preserve"> 10)+1, де n- номер варіанта змінити колір фону та тексту використовуючи метод </w:t>
+      </w:r>
+      <w:proofErr w:type="spellStart"/>
+      <w:r>
+        <w:t>getElementById</w:t>
+      </w:r>
+      <w:proofErr w:type="spellEnd"/>
+      <w:r>
+        <w:t xml:space="preserve"> (), а при кліку на наступному елементі змінити колір фону та тексту використовуючи метод </w:t>
+      </w:r>
+      <w:proofErr w:type="spellStart"/>
+      <w:r>
+        <w:t>метод</w:t>
+      </w:r>
+      <w:proofErr w:type="spellEnd"/>
+      <w:r>
+        <w:t xml:space="preserve"> </w:t>
+      </w:r>
+      <w:proofErr w:type="spellStart"/>
+      <w:r>
+        <w:t>querySelector</w:t>
+      </w:r>
+      <w:proofErr w:type="spellEnd"/>
+      <w:r>
+        <w:t>(). При повторному кліку на відповідних елементах їх кольори фону та тексту змінюються.</w:t>
       </w:r>
     </w:p>
     <w:p>
@@ -880,12 +920,14 @@
       <w:r>
         <w:t>.</w:t>
       </w:r>
+      <w:proofErr w:type="spellStart"/>
       <w:r>
         <w:rPr>
           <w:lang w:val="en-US"/>
         </w:rPr>
         <w:t>css</w:t>
       </w:r>
+      <w:proofErr w:type="spellEnd"/>
       <w:r>
         <w:t xml:space="preserve">, </w:t>
       </w:r>
@@ -898,12 +940,14 @@
       <w:r>
         <w:t>.</w:t>
       </w:r>
+      <w:proofErr w:type="spellStart"/>
       <w:r>
         <w:rPr>
           <w:lang w:val="en-US"/>
         </w:rPr>
         <w:t>js</w:t>
       </w:r>
+      <w:proofErr w:type="spellEnd"/>
       <w:r>
         <w:t>, що дозволило створювати динамічну стилізацію сторінки.</w:t>
       </w:r>
@@ -1408,6 +1452,7 @@
         </w:rPr>
         <w:t>"</w:t>
       </w:r>
+      <w:proofErr w:type="spellStart"/>
       <w:r>
         <w:rPr>
           <w:rFonts w:ascii="Consolas" w:eastAsia="Times New Roman" w:hAnsi="Consolas" w:cs="Times New Roman"/>
@@ -1418,6 +1463,7 @@
         </w:rPr>
         <w:t>Четверта</w:t>
       </w:r>
+      <w:proofErr w:type="spellEnd"/>
       <w:r>
         <w:rPr>
           <w:rFonts w:ascii="Consolas" w:eastAsia="Times New Roman" w:hAnsi="Consolas" w:cs="Times New Roman"/>
@@ -1428,6 +1474,7 @@
         </w:rPr>
         <w:t xml:space="preserve"> </w:t>
       </w:r>
+      <w:proofErr w:type="spellStart"/>
       <w:r>
         <w:rPr>
           <w:rFonts w:ascii="Consolas" w:eastAsia="Times New Roman" w:hAnsi="Consolas" w:cs="Times New Roman"/>
@@ -1438,6 +1485,7 @@
         </w:rPr>
         <w:t>лабораторна</w:t>
       </w:r>
+      <w:proofErr w:type="spellEnd"/>
       <w:r>
         <w:rPr>
           <w:rFonts w:ascii="Consolas" w:eastAsia="Times New Roman" w:hAnsi="Consolas" w:cs="Times New Roman"/>
@@ -1508,6 +1556,7 @@
         </w:rPr>
         <w:t xml:space="preserve"> WEB-</w:t>
       </w:r>
+      <w:proofErr w:type="spellStart"/>
       <w:r>
         <w:rPr>
           <w:rFonts w:ascii="Consolas" w:eastAsia="Times New Roman" w:hAnsi="Consolas" w:cs="Times New Roman"/>
@@ -1518,6 +1567,7 @@
         </w:rPr>
         <w:t>розробки</w:t>
       </w:r>
+      <w:proofErr w:type="spellEnd"/>
       <w:r>
         <w:rPr>
           <w:rFonts w:ascii="Consolas" w:eastAsia="Times New Roman" w:hAnsi="Consolas" w:cs="Times New Roman"/>
@@ -1730,6 +1780,7 @@
         </w:rPr>
         <w:t xml:space="preserve"> </w:t>
       </w:r>
+      <w:proofErr w:type="spellStart"/>
       <w:r>
         <w:rPr>
           <w:rFonts w:ascii="Consolas" w:eastAsia="Times New Roman" w:hAnsi="Consolas" w:cs="Times New Roman"/>
@@ -1740,6 +1791,7 @@
         </w:rPr>
         <w:t>rel</w:t>
       </w:r>
+      <w:proofErr w:type="spellEnd"/>
       <w:r>
         <w:rPr>
           <w:rFonts w:ascii="Consolas" w:eastAsia="Times New Roman" w:hAnsi="Consolas" w:cs="Times New Roman"/>
@@ -1810,6 +1862,7 @@
         </w:rPr>
         <w:t xml:space="preserve"> </w:t>
       </w:r>
+      <w:proofErr w:type="spellStart"/>
       <w:r>
         <w:rPr>
           <w:rFonts w:ascii="Consolas" w:eastAsia="Times New Roman" w:hAnsi="Consolas" w:cs="Times New Roman"/>
@@ -1820,6 +1873,7 @@
         </w:rPr>
         <w:t>href</w:t>
       </w:r>
+      <w:proofErr w:type="spellEnd"/>
       <w:r>
         <w:rPr>
           <w:rFonts w:ascii="Consolas" w:eastAsia="Times New Roman" w:hAnsi="Consolas" w:cs="Times New Roman"/>
@@ -1838,7 +1892,29 @@
           <w:szCs w:val="20"/>
           <w:lang w:val="en-US" w:eastAsia="ru-RU"/>
         </w:rPr>
-        <w:t>"img/favicon.png"</w:t>
+        <w:t>"</w:t>
+      </w:r>
+      <w:proofErr w:type="spellStart"/>
+      <w:r>
+        <w:rPr>
+          <w:rFonts w:ascii="Consolas" w:eastAsia="Times New Roman" w:hAnsi="Consolas" w:cs="Times New Roman"/>
+          <w:color w:val="CE9178"/>
+          <w:sz w:val="20"/>
+          <w:szCs w:val="20"/>
+          <w:lang w:val="en-US" w:eastAsia="ru-RU"/>
+        </w:rPr>
+        <w:t>img</w:t>
+      </w:r>
+      <w:proofErr w:type="spellEnd"/>
+      <w:r>
+        <w:rPr>
+          <w:rFonts w:ascii="Consolas" w:eastAsia="Times New Roman" w:hAnsi="Consolas" w:cs="Times New Roman"/>
+          <w:color w:val="CE9178"/>
+          <w:sz w:val="20"/>
+          <w:szCs w:val="20"/>
+          <w:lang w:val="en-US" w:eastAsia="ru-RU"/>
+        </w:rPr>
+        <w:t>/favicon.png"</w:t>
       </w:r>
       <w:r>
         <w:rPr>
@@ -1906,6 +1982,7 @@
         </w:rPr>
         <w:t xml:space="preserve"> </w:t>
       </w:r>
+      <w:proofErr w:type="spellStart"/>
       <w:r>
         <w:rPr>
           <w:rFonts w:ascii="Consolas" w:eastAsia="Times New Roman" w:hAnsi="Consolas" w:cs="Times New Roman"/>
@@ -1916,6 +1993,7 @@
         </w:rPr>
         <w:t>rel</w:t>
       </w:r>
+      <w:proofErr w:type="spellEnd"/>
       <w:r>
         <w:rPr>
           <w:rFonts w:ascii="Consolas" w:eastAsia="Times New Roman" w:hAnsi="Consolas" w:cs="Times New Roman"/>
@@ -1974,7 +2052,29 @@
           <w:szCs w:val="20"/>
           <w:lang w:val="en-US" w:eastAsia="ru-RU"/>
         </w:rPr>
-        <w:t>"text/css"</w:t>
+        <w:t>"text/</w:t>
+      </w:r>
+      <w:proofErr w:type="spellStart"/>
+      <w:r>
+        <w:rPr>
+          <w:rFonts w:ascii="Consolas" w:eastAsia="Times New Roman" w:hAnsi="Consolas" w:cs="Times New Roman"/>
+          <w:color w:val="CE9178"/>
+          <w:sz w:val="20"/>
+          <w:szCs w:val="20"/>
+          <w:lang w:val="en-US" w:eastAsia="ru-RU"/>
+        </w:rPr>
+        <w:t>css</w:t>
+      </w:r>
+      <w:proofErr w:type="spellEnd"/>
+      <w:r>
+        <w:rPr>
+          <w:rFonts w:ascii="Consolas" w:eastAsia="Times New Roman" w:hAnsi="Consolas" w:cs="Times New Roman"/>
+          <w:color w:val="CE9178"/>
+          <w:sz w:val="20"/>
+          <w:szCs w:val="20"/>
+          <w:lang w:val="en-US" w:eastAsia="ru-RU"/>
+        </w:rPr>
+        <w:t>"</w:t>
       </w:r>
       <w:r>
         <w:rPr>
@@ -1986,6 +2086,7 @@
         </w:rPr>
         <w:t xml:space="preserve"> </w:t>
       </w:r>
+      <w:proofErr w:type="spellStart"/>
       <w:r>
         <w:rPr>
           <w:rFonts w:ascii="Consolas" w:eastAsia="Times New Roman" w:hAnsi="Consolas" w:cs="Times New Roman"/>
@@ -1996,6 +2097,7 @@
         </w:rPr>
         <w:t>href</w:t>
       </w:r>
+      <w:proofErr w:type="spellEnd"/>
       <w:r>
         <w:rPr>
           <w:rFonts w:ascii="Consolas" w:eastAsia="Times New Roman" w:hAnsi="Consolas" w:cs="Times New Roman"/>
@@ -2062,6 +2164,7 @@
         </w:rPr>
         <w:t>&lt;/</w:t>
       </w:r>
+      <w:proofErr w:type="spellStart"/>
       <w:r>
         <w:rPr>
           <w:rFonts w:ascii="Consolas" w:eastAsia="Times New Roman" w:hAnsi="Consolas" w:cs="Times New Roman"/>
@@ -2072,6 +2175,7 @@
         </w:rPr>
         <w:t>head</w:t>
       </w:r>
+      <w:proofErr w:type="spellEnd"/>
       <w:r>
         <w:rPr>
           <w:rFonts w:ascii="Consolas" w:eastAsia="Times New Roman" w:hAnsi="Consolas" w:cs="Times New Roman"/>
@@ -2118,6 +2222,7 @@
         </w:rPr>
         <w:t>&lt;</w:t>
       </w:r>
+      <w:proofErr w:type="spellStart"/>
       <w:r>
         <w:rPr>
           <w:rFonts w:ascii="Consolas" w:eastAsia="Times New Roman" w:hAnsi="Consolas" w:cs="Times New Roman"/>
@@ -2128,6 +2233,7 @@
         </w:rPr>
         <w:t>body</w:t>
       </w:r>
+      <w:proofErr w:type="spellEnd"/>
       <w:r>
         <w:rPr>
           <w:rFonts w:ascii="Consolas" w:eastAsia="Times New Roman" w:hAnsi="Consolas" w:cs="Times New Roman"/>
@@ -2182,7 +2288,18 @@
           <w:szCs w:val="20"/>
           <w:lang w:val="ru-RU" w:eastAsia="ru-RU"/>
         </w:rPr>
-        <w:t>h2</w:t>
+        <w:t>h</w:t>
+      </w:r>
+      <w:proofErr w:type="gramStart"/>
+      <w:r>
+        <w:rPr>
+          <w:rFonts w:ascii="Consolas" w:eastAsia="Times New Roman" w:hAnsi="Consolas" w:cs="Times New Roman"/>
+          <w:color w:val="569CD6"/>
+          <w:sz w:val="20"/>
+          <w:szCs w:val="20"/>
+          <w:lang w:val="ru-RU" w:eastAsia="ru-RU"/>
+        </w:rPr>
+        <w:t>2</w:t>
       </w:r>
       <w:r>
         <w:rPr>
@@ -2194,16 +2311,63 @@
         </w:rPr>
         <w:t>&gt;</w:t>
       </w:r>
-      <w:r>
-        <w:rPr>
-          <w:rFonts w:ascii="Consolas" w:eastAsia="Times New Roman" w:hAnsi="Consolas" w:cs="Times New Roman"/>
-          <w:color w:val="D4D4D4"/>
-          <w:sz w:val="20"/>
-          <w:szCs w:val="20"/>
-          <w:lang w:val="ru-RU" w:eastAsia="ru-RU"/>
-        </w:rPr>
-        <w:t>Замрій Олексій Олександрович</w:t>
-      </w:r>
+      <w:proofErr w:type="spellStart"/>
+      <w:r>
+        <w:rPr>
+          <w:rFonts w:ascii="Consolas" w:eastAsia="Times New Roman" w:hAnsi="Consolas" w:cs="Times New Roman"/>
+          <w:color w:val="D4D4D4"/>
+          <w:sz w:val="20"/>
+          <w:szCs w:val="20"/>
+          <w:lang w:val="ru-RU" w:eastAsia="ru-RU"/>
+        </w:rPr>
+        <w:t>Замрій</w:t>
+      </w:r>
+      <w:proofErr w:type="spellEnd"/>
+      <w:proofErr w:type="gramEnd"/>
+      <w:r>
+        <w:rPr>
+          <w:rFonts w:ascii="Consolas" w:eastAsia="Times New Roman" w:hAnsi="Consolas" w:cs="Times New Roman"/>
+          <w:color w:val="D4D4D4"/>
+          <w:sz w:val="20"/>
+          <w:szCs w:val="20"/>
+          <w:lang w:val="ru-RU" w:eastAsia="ru-RU"/>
+        </w:rPr>
+        <w:t xml:space="preserve"> </w:t>
+      </w:r>
+      <w:proofErr w:type="spellStart"/>
+      <w:r>
+        <w:rPr>
+          <w:rFonts w:ascii="Consolas" w:eastAsia="Times New Roman" w:hAnsi="Consolas" w:cs="Times New Roman"/>
+          <w:color w:val="D4D4D4"/>
+          <w:sz w:val="20"/>
+          <w:szCs w:val="20"/>
+          <w:lang w:val="ru-RU" w:eastAsia="ru-RU"/>
+        </w:rPr>
+        <w:t>Олексій</w:t>
+      </w:r>
+      <w:proofErr w:type="spellEnd"/>
+      <w:r>
+        <w:rPr>
+          <w:rFonts w:ascii="Consolas" w:eastAsia="Times New Roman" w:hAnsi="Consolas" w:cs="Times New Roman"/>
+          <w:color w:val="D4D4D4"/>
+          <w:sz w:val="20"/>
+          <w:szCs w:val="20"/>
+          <w:lang w:val="ru-RU" w:eastAsia="ru-RU"/>
+        </w:rPr>
+        <w:t xml:space="preserve"> </w:t>
+      </w:r>
+      <w:proofErr w:type="spellStart"/>
+      <w:r>
+        <w:rPr>
+          <w:rFonts w:ascii="Consolas" w:eastAsia="Times New Roman" w:hAnsi="Consolas" w:cs="Times New Roman"/>
+          <w:color w:val="D4D4D4"/>
+          <w:sz w:val="20"/>
+          <w:szCs w:val="20"/>
+          <w:lang w:val="ru-RU" w:eastAsia="ru-RU"/>
+        </w:rPr>
+        <w:t>Олександрович</w:t>
+      </w:r>
+      <w:proofErr w:type="spellEnd"/>
       <w:r>
         <w:rPr>
           <w:rFonts w:ascii="Consolas" w:eastAsia="Times New Roman" w:hAnsi="Consolas" w:cs="Times New Roman"/>
@@ -2290,16 +2454,62 @@
         </w:rPr>
         <w:t>&gt;</w:t>
       </w:r>
-      <w:r>
-        <w:rPr>
-          <w:rFonts w:ascii="Consolas" w:eastAsia="Times New Roman" w:hAnsi="Consolas" w:cs="Times New Roman"/>
-          <w:color w:val="D4D4D4"/>
-          <w:sz w:val="20"/>
-          <w:szCs w:val="20"/>
-          <w:lang w:val="ru-RU" w:eastAsia="ru-RU"/>
-        </w:rPr>
-        <w:t>Місце народження: 30 листопада 2001р. м. Запоріжжя</w:t>
-      </w:r>
+      <w:proofErr w:type="spellStart"/>
+      <w:r>
+        <w:rPr>
+          <w:rFonts w:ascii="Consolas" w:eastAsia="Times New Roman" w:hAnsi="Consolas" w:cs="Times New Roman"/>
+          <w:color w:val="D4D4D4"/>
+          <w:sz w:val="20"/>
+          <w:szCs w:val="20"/>
+          <w:lang w:val="ru-RU" w:eastAsia="ru-RU"/>
+        </w:rPr>
+        <w:t>Місце</w:t>
+      </w:r>
+      <w:proofErr w:type="spellEnd"/>
+      <w:r>
+        <w:rPr>
+          <w:rFonts w:ascii="Consolas" w:eastAsia="Times New Roman" w:hAnsi="Consolas" w:cs="Times New Roman"/>
+          <w:color w:val="D4D4D4"/>
+          <w:sz w:val="20"/>
+          <w:szCs w:val="20"/>
+          <w:lang w:val="ru-RU" w:eastAsia="ru-RU"/>
+        </w:rPr>
+        <w:t xml:space="preserve"> </w:t>
+      </w:r>
+      <w:proofErr w:type="spellStart"/>
+      <w:r>
+        <w:rPr>
+          <w:rFonts w:ascii="Consolas" w:eastAsia="Times New Roman" w:hAnsi="Consolas" w:cs="Times New Roman"/>
+          <w:color w:val="D4D4D4"/>
+          <w:sz w:val="20"/>
+          <w:szCs w:val="20"/>
+          <w:lang w:val="ru-RU" w:eastAsia="ru-RU"/>
+        </w:rPr>
+        <w:t>народження</w:t>
+      </w:r>
+      <w:proofErr w:type="spellEnd"/>
+      <w:r>
+        <w:rPr>
+          <w:rFonts w:ascii="Consolas" w:eastAsia="Times New Roman" w:hAnsi="Consolas" w:cs="Times New Roman"/>
+          <w:color w:val="D4D4D4"/>
+          <w:sz w:val="20"/>
+          <w:szCs w:val="20"/>
+          <w:lang w:val="ru-RU" w:eastAsia="ru-RU"/>
+        </w:rPr>
+        <w:t xml:space="preserve">: 30 листопада 2001р. м. </w:t>
+      </w:r>
+      <w:proofErr w:type="spellStart"/>
+      <w:r>
+        <w:rPr>
+          <w:rFonts w:ascii="Consolas" w:eastAsia="Times New Roman" w:hAnsi="Consolas" w:cs="Times New Roman"/>
+          <w:color w:val="D4D4D4"/>
+          <w:sz w:val="20"/>
+          <w:szCs w:val="20"/>
+          <w:lang w:val="ru-RU" w:eastAsia="ru-RU"/>
+        </w:rPr>
+        <w:t>Запоріжжя</w:t>
+      </w:r>
+      <w:proofErr w:type="spellEnd"/>
       <w:r>
         <w:rPr>
           <w:rFonts w:ascii="Consolas" w:eastAsia="Times New Roman" w:hAnsi="Consolas" w:cs="Times New Roman"/>
@@ -2386,15 +2596,71 @@
         </w:rPr>
         <w:t>&gt;</w:t>
       </w:r>
-      <w:r>
-        <w:rPr>
-          <w:rFonts w:ascii="Consolas" w:eastAsia="Times New Roman" w:hAnsi="Consolas" w:cs="Times New Roman"/>
-          <w:color w:val="D4D4D4"/>
-          <w:sz w:val="20"/>
-          <w:szCs w:val="20"/>
-          <w:lang w:val="ru-RU" w:eastAsia="ru-RU"/>
-        </w:rPr>
-        <w:t>Освіта: Запорізький ліцей №34;</w:t>
+      <w:proofErr w:type="spellStart"/>
+      <w:r>
+        <w:rPr>
+          <w:rFonts w:ascii="Consolas" w:eastAsia="Times New Roman" w:hAnsi="Consolas" w:cs="Times New Roman"/>
+          <w:color w:val="D4D4D4"/>
+          <w:sz w:val="20"/>
+          <w:szCs w:val="20"/>
+          <w:lang w:val="ru-RU" w:eastAsia="ru-RU"/>
+        </w:rPr>
+        <w:t>Освіта</w:t>
+      </w:r>
+      <w:proofErr w:type="spellEnd"/>
+      <w:r>
+        <w:rPr>
+          <w:rFonts w:ascii="Consolas" w:eastAsia="Times New Roman" w:hAnsi="Consolas" w:cs="Times New Roman"/>
+          <w:color w:val="D4D4D4"/>
+          <w:sz w:val="20"/>
+          <w:szCs w:val="20"/>
+          <w:lang w:val="ru-RU" w:eastAsia="ru-RU"/>
+        </w:rPr>
+        <w:t xml:space="preserve">: </w:t>
+      </w:r>
+      <w:proofErr w:type="spellStart"/>
+      <w:r>
+        <w:rPr>
+          <w:rFonts w:ascii="Consolas" w:eastAsia="Times New Roman" w:hAnsi="Consolas" w:cs="Times New Roman"/>
+          <w:color w:val="D4D4D4"/>
+          <w:sz w:val="20"/>
+          <w:szCs w:val="20"/>
+          <w:lang w:val="ru-RU" w:eastAsia="ru-RU"/>
+        </w:rPr>
+        <w:t>Запорізький</w:t>
+      </w:r>
+      <w:proofErr w:type="spellEnd"/>
+      <w:r>
+        <w:rPr>
+          <w:rFonts w:ascii="Consolas" w:eastAsia="Times New Roman" w:hAnsi="Consolas" w:cs="Times New Roman"/>
+          <w:color w:val="D4D4D4"/>
+          <w:sz w:val="20"/>
+          <w:szCs w:val="20"/>
+          <w:lang w:val="ru-RU" w:eastAsia="ru-RU"/>
+        </w:rPr>
+        <w:t xml:space="preserve"> </w:t>
+      </w:r>
+      <w:proofErr w:type="spellStart"/>
+      <w:r>
+        <w:rPr>
+          <w:rFonts w:ascii="Consolas" w:eastAsia="Times New Roman" w:hAnsi="Consolas" w:cs="Times New Roman"/>
+          <w:color w:val="D4D4D4"/>
+          <w:sz w:val="20"/>
+          <w:szCs w:val="20"/>
+          <w:lang w:val="ru-RU" w:eastAsia="ru-RU"/>
+        </w:rPr>
+        <w:t>ліцей</w:t>
+      </w:r>
+      <w:proofErr w:type="spellEnd"/>
+      <w:r>
+        <w:rPr>
+          <w:rFonts w:ascii="Consolas" w:eastAsia="Times New Roman" w:hAnsi="Consolas" w:cs="Times New Roman"/>
+          <w:color w:val="D4D4D4"/>
+          <w:sz w:val="20"/>
+          <w:szCs w:val="20"/>
+          <w:lang w:val="ru-RU" w:eastAsia="ru-RU"/>
+        </w:rPr>
+        <w:t xml:space="preserve"> №34;</w:t>
       </w:r>
       <w:r>
         <w:rPr>
@@ -2406,6 +2672,8 @@
         </w:rPr>
         <w:t>&lt;</w:t>
       </w:r>
+      <w:proofErr w:type="spellStart"/>
+      <w:proofErr w:type="gramStart"/>
       <w:r>
         <w:rPr>
           <w:rFonts w:ascii="Consolas" w:eastAsia="Times New Roman" w:hAnsi="Consolas" w:cs="Times New Roman"/>
@@ -2416,6 +2684,7 @@
         </w:rPr>
         <w:t>br</w:t>
       </w:r>
+      <w:proofErr w:type="spellEnd"/>
       <w:r>
         <w:rPr>
           <w:rFonts w:ascii="Consolas" w:eastAsia="Times New Roman" w:hAnsi="Consolas" w:cs="Times New Roman"/>
@@ -2434,8 +2703,31 @@
           <w:szCs w:val="20"/>
           <w:lang w:val="ru-RU" w:eastAsia="ru-RU"/>
         </w:rPr>
-        <w:t>НТУ "КПІ" м.Київ</w:t>
-      </w:r>
+        <w:t>НТУ</w:t>
+      </w:r>
+      <w:proofErr w:type="gramEnd"/>
+      <w:r>
+        <w:rPr>
+          <w:rFonts w:ascii="Consolas" w:eastAsia="Times New Roman" w:hAnsi="Consolas" w:cs="Times New Roman"/>
+          <w:color w:val="D4D4D4"/>
+          <w:sz w:val="20"/>
+          <w:szCs w:val="20"/>
+          <w:lang w:val="ru-RU" w:eastAsia="ru-RU"/>
+        </w:rPr>
+        <w:t xml:space="preserve"> "КПІ" </w:t>
+      </w:r>
+      <w:proofErr w:type="spellStart"/>
+      <w:r>
+        <w:rPr>
+          <w:rFonts w:ascii="Consolas" w:eastAsia="Times New Roman" w:hAnsi="Consolas" w:cs="Times New Roman"/>
+          <w:color w:val="D4D4D4"/>
+          <w:sz w:val="20"/>
+          <w:szCs w:val="20"/>
+          <w:lang w:val="ru-RU" w:eastAsia="ru-RU"/>
+        </w:rPr>
+        <w:t>м.Київ</w:t>
+      </w:r>
+      <w:proofErr w:type="spellEnd"/>
       <w:r>
         <w:rPr>
           <w:rFonts w:ascii="Consolas" w:eastAsia="Times New Roman" w:hAnsi="Consolas" w:cs="Times New Roman"/>
@@ -2522,15 +2814,27 @@
         </w:rPr>
         <w:t>&gt;</w:t>
       </w:r>
-      <w:r>
-        <w:rPr>
-          <w:rFonts w:ascii="Consolas" w:eastAsia="Times New Roman" w:hAnsi="Consolas" w:cs="Times New Roman"/>
-          <w:color w:val="D4D4D4"/>
-          <w:sz w:val="20"/>
-          <w:szCs w:val="20"/>
-          <w:lang w:val="ru-RU" w:eastAsia="ru-RU"/>
-        </w:rPr>
-        <w:t>Хоббі:</w:t>
+      <w:proofErr w:type="spellStart"/>
+      <w:r>
+        <w:rPr>
+          <w:rFonts w:ascii="Consolas" w:eastAsia="Times New Roman" w:hAnsi="Consolas" w:cs="Times New Roman"/>
+          <w:color w:val="D4D4D4"/>
+          <w:sz w:val="20"/>
+          <w:szCs w:val="20"/>
+          <w:lang w:val="ru-RU" w:eastAsia="ru-RU"/>
+        </w:rPr>
+        <w:t>Хоббі</w:t>
+      </w:r>
+      <w:proofErr w:type="spellEnd"/>
+      <w:r>
+        <w:rPr>
+          <w:rFonts w:ascii="Consolas" w:eastAsia="Times New Roman" w:hAnsi="Consolas" w:cs="Times New Roman"/>
+          <w:color w:val="D4D4D4"/>
+          <w:sz w:val="20"/>
+          <w:szCs w:val="20"/>
+          <w:lang w:val="ru-RU" w:eastAsia="ru-RU"/>
+        </w:rPr>
+        <w:t>:</w:t>
       </w:r>
       <w:r>
         <w:rPr>
@@ -2598,6 +2902,7 @@
         </w:rPr>
         <w:t>&lt;</w:t>
       </w:r>
+      <w:proofErr w:type="spellStart"/>
       <w:r>
         <w:rPr>
           <w:rFonts w:ascii="Consolas" w:eastAsia="Times New Roman" w:hAnsi="Consolas" w:cs="Times New Roman"/>
@@ -2608,6 +2913,7 @@
         </w:rPr>
         <w:t>ul</w:t>
       </w:r>
+      <w:proofErr w:type="spellEnd"/>
       <w:r>
         <w:rPr>
           <w:rFonts w:ascii="Consolas" w:eastAsia="Times New Roman" w:hAnsi="Consolas" w:cs="Times New Roman"/>
@@ -2654,6 +2960,7 @@
         </w:rPr>
         <w:t>&lt;</w:t>
       </w:r>
+      <w:proofErr w:type="spellStart"/>
       <w:r>
         <w:rPr>
           <w:rFonts w:ascii="Consolas" w:eastAsia="Times New Roman" w:hAnsi="Consolas" w:cs="Times New Roman"/>
@@ -2664,6 +2971,7 @@
         </w:rPr>
         <w:t>li</w:t>
       </w:r>
+      <w:proofErr w:type="spellEnd"/>
       <w:r>
         <w:rPr>
           <w:rFonts w:ascii="Consolas" w:eastAsia="Times New Roman" w:hAnsi="Consolas" w:cs="Times New Roman"/>
@@ -2674,16 +2982,40 @@
         </w:rPr>
         <w:t>&gt;</w:t>
       </w:r>
-      <w:r>
-        <w:rPr>
-          <w:rFonts w:ascii="Consolas" w:eastAsia="Times New Roman" w:hAnsi="Consolas" w:cs="Times New Roman"/>
-          <w:color w:val="D4D4D4"/>
-          <w:sz w:val="20"/>
-          <w:szCs w:val="20"/>
-          <w:lang w:val="ru-RU" w:eastAsia="ru-RU"/>
-        </w:rPr>
-        <w:t>Комп'ютерні ігри</w:t>
-      </w:r>
+      <w:proofErr w:type="spellStart"/>
+      <w:r>
+        <w:rPr>
+          <w:rFonts w:ascii="Consolas" w:eastAsia="Times New Roman" w:hAnsi="Consolas" w:cs="Times New Roman"/>
+          <w:color w:val="D4D4D4"/>
+          <w:sz w:val="20"/>
+          <w:szCs w:val="20"/>
+          <w:lang w:val="ru-RU" w:eastAsia="ru-RU"/>
+        </w:rPr>
+        <w:t>Комп'ютерні</w:t>
+      </w:r>
+      <w:proofErr w:type="spellEnd"/>
+      <w:r>
+        <w:rPr>
+          <w:rFonts w:ascii="Consolas" w:eastAsia="Times New Roman" w:hAnsi="Consolas" w:cs="Times New Roman"/>
+          <w:color w:val="D4D4D4"/>
+          <w:sz w:val="20"/>
+          <w:szCs w:val="20"/>
+          <w:lang w:val="ru-RU" w:eastAsia="ru-RU"/>
+        </w:rPr>
+        <w:t xml:space="preserve"> </w:t>
+      </w:r>
+      <w:proofErr w:type="spellStart"/>
+      <w:r>
+        <w:rPr>
+          <w:rFonts w:ascii="Consolas" w:eastAsia="Times New Roman" w:hAnsi="Consolas" w:cs="Times New Roman"/>
+          <w:color w:val="D4D4D4"/>
+          <w:sz w:val="20"/>
+          <w:szCs w:val="20"/>
+          <w:lang w:val="ru-RU" w:eastAsia="ru-RU"/>
+        </w:rPr>
+        <w:t>ігри</w:t>
+      </w:r>
+      <w:proofErr w:type="spellEnd"/>
       <w:r>
         <w:rPr>
           <w:rFonts w:ascii="Consolas" w:eastAsia="Times New Roman" w:hAnsi="Consolas" w:cs="Times New Roman"/>
@@ -2694,6 +3026,7 @@
         </w:rPr>
         <w:t>&lt;/</w:t>
       </w:r>
+      <w:proofErr w:type="spellStart"/>
       <w:r>
         <w:rPr>
           <w:rFonts w:ascii="Consolas" w:eastAsia="Times New Roman" w:hAnsi="Consolas" w:cs="Times New Roman"/>
@@ -2704,6 +3037,7 @@
         </w:rPr>
         <w:t>li</w:t>
       </w:r>
+      <w:proofErr w:type="spellEnd"/>
       <w:r>
         <w:rPr>
           <w:rFonts w:ascii="Consolas" w:eastAsia="Times New Roman" w:hAnsi="Consolas" w:cs="Times New Roman"/>
@@ -2750,6 +3084,7 @@
         </w:rPr>
         <w:t>&lt;</w:t>
       </w:r>
+      <w:proofErr w:type="spellStart"/>
       <w:r>
         <w:rPr>
           <w:rFonts w:ascii="Consolas" w:eastAsia="Times New Roman" w:hAnsi="Consolas" w:cs="Times New Roman"/>
@@ -2760,6 +3095,7 @@
         </w:rPr>
         <w:t>li</w:t>
       </w:r>
+      <w:proofErr w:type="spellEnd"/>
       <w:r>
         <w:rPr>
           <w:rFonts w:ascii="Consolas" w:eastAsia="Times New Roman" w:hAnsi="Consolas" w:cs="Times New Roman"/>
@@ -2770,16 +3106,62 @@
         </w:rPr>
         <w:t>&gt;</w:t>
       </w:r>
-      <w:r>
-        <w:rPr>
-          <w:rFonts w:ascii="Consolas" w:eastAsia="Times New Roman" w:hAnsi="Consolas" w:cs="Times New Roman"/>
-          <w:color w:val="D4D4D4"/>
-          <w:sz w:val="20"/>
-          <w:szCs w:val="20"/>
-          <w:lang w:val="ru-RU" w:eastAsia="ru-RU"/>
-        </w:rPr>
-        <w:t>Спортивні командні ігри</w:t>
-      </w:r>
+      <w:proofErr w:type="spellStart"/>
+      <w:r>
+        <w:rPr>
+          <w:rFonts w:ascii="Consolas" w:eastAsia="Times New Roman" w:hAnsi="Consolas" w:cs="Times New Roman"/>
+          <w:color w:val="D4D4D4"/>
+          <w:sz w:val="20"/>
+          <w:szCs w:val="20"/>
+          <w:lang w:val="ru-RU" w:eastAsia="ru-RU"/>
+        </w:rPr>
+        <w:t>Спортивні</w:t>
+      </w:r>
+      <w:proofErr w:type="spellEnd"/>
+      <w:r>
+        <w:rPr>
+          <w:rFonts w:ascii="Consolas" w:eastAsia="Times New Roman" w:hAnsi="Consolas" w:cs="Times New Roman"/>
+          <w:color w:val="D4D4D4"/>
+          <w:sz w:val="20"/>
+          <w:szCs w:val="20"/>
+          <w:lang w:val="ru-RU" w:eastAsia="ru-RU"/>
+        </w:rPr>
+        <w:t xml:space="preserve"> </w:t>
+      </w:r>
+      <w:proofErr w:type="spellStart"/>
+      <w:r>
+        <w:rPr>
+          <w:rFonts w:ascii="Consolas" w:eastAsia="Times New Roman" w:hAnsi="Consolas" w:cs="Times New Roman"/>
+          <w:color w:val="D4D4D4"/>
+          <w:sz w:val="20"/>
+          <w:szCs w:val="20"/>
+          <w:lang w:val="ru-RU" w:eastAsia="ru-RU"/>
+        </w:rPr>
+        <w:t>командні</w:t>
+      </w:r>
+      <w:proofErr w:type="spellEnd"/>
+      <w:r>
+        <w:rPr>
+          <w:rFonts w:ascii="Consolas" w:eastAsia="Times New Roman" w:hAnsi="Consolas" w:cs="Times New Roman"/>
+          <w:color w:val="D4D4D4"/>
+          <w:sz w:val="20"/>
+          <w:szCs w:val="20"/>
+          <w:lang w:val="ru-RU" w:eastAsia="ru-RU"/>
+        </w:rPr>
+        <w:t xml:space="preserve"> </w:t>
+      </w:r>
+      <w:proofErr w:type="spellStart"/>
+      <w:r>
+        <w:rPr>
+          <w:rFonts w:ascii="Consolas" w:eastAsia="Times New Roman" w:hAnsi="Consolas" w:cs="Times New Roman"/>
+          <w:color w:val="D4D4D4"/>
+          <w:sz w:val="20"/>
+          <w:szCs w:val="20"/>
+          <w:lang w:val="ru-RU" w:eastAsia="ru-RU"/>
+        </w:rPr>
+        <w:t>ігри</w:t>
+      </w:r>
+      <w:proofErr w:type="spellEnd"/>
       <w:r>
         <w:rPr>
           <w:rFonts w:ascii="Consolas" w:eastAsia="Times New Roman" w:hAnsi="Consolas" w:cs="Times New Roman"/>
@@ -2790,6 +3172,7 @@
         </w:rPr>
         <w:t>&lt;/</w:t>
       </w:r>
+      <w:proofErr w:type="spellStart"/>
       <w:r>
         <w:rPr>
           <w:rFonts w:ascii="Consolas" w:eastAsia="Times New Roman" w:hAnsi="Consolas" w:cs="Times New Roman"/>
@@ -2800,6 +3183,7 @@
         </w:rPr>
         <w:t>li</w:t>
       </w:r>
+      <w:proofErr w:type="spellEnd"/>
       <w:r>
         <w:rPr>
           <w:rFonts w:ascii="Consolas" w:eastAsia="Times New Roman" w:hAnsi="Consolas" w:cs="Times New Roman"/>
@@ -2846,6 +3230,7 @@
         </w:rPr>
         <w:t>&lt;</w:t>
       </w:r>
+      <w:proofErr w:type="spellStart"/>
       <w:r>
         <w:rPr>
           <w:rFonts w:ascii="Consolas" w:eastAsia="Times New Roman" w:hAnsi="Consolas" w:cs="Times New Roman"/>
@@ -2856,6 +3241,7 @@
         </w:rPr>
         <w:t>li</w:t>
       </w:r>
+      <w:proofErr w:type="spellEnd"/>
       <w:r>
         <w:rPr>
           <w:rFonts w:ascii="Consolas" w:eastAsia="Times New Roman" w:hAnsi="Consolas" w:cs="Times New Roman"/>
@@ -2866,6 +3252,7 @@
         </w:rPr>
         <w:t xml:space="preserve"> </w:t>
       </w:r>
+      <w:proofErr w:type="spellStart"/>
       <w:r>
         <w:rPr>
           <w:rFonts w:ascii="Consolas" w:eastAsia="Times New Roman" w:hAnsi="Consolas" w:cs="Times New Roman"/>
@@ -2876,6 +3263,7 @@
         </w:rPr>
         <w:t>id</w:t>
       </w:r>
+      <w:proofErr w:type="spellEnd"/>
       <w:r>
         <w:rPr>
           <w:rFonts w:ascii="Consolas" w:eastAsia="Times New Roman" w:hAnsi="Consolas" w:cs="Times New Roman"/>
@@ -2894,7 +3282,30 @@
           <w:szCs w:val="20"/>
           <w:lang w:val="ru-RU" w:eastAsia="ru-RU"/>
         </w:rPr>
-        <w:t>"seven"</w:t>
+        <w:t>"</w:t>
+      </w:r>
+      <w:proofErr w:type="spellStart"/>
+      <w:r>
+        <w:rPr>
+          <w:rFonts w:ascii="Consolas" w:eastAsia="Times New Roman" w:hAnsi="Consolas" w:cs="Times New Roman"/>
+          <w:color w:val="CE9178"/>
+          <w:sz w:val="20"/>
+          <w:szCs w:val="20"/>
+          <w:lang w:val="ru-RU" w:eastAsia="ru-RU"/>
+        </w:rPr>
+        <w:t>seven</w:t>
+      </w:r>
+      <w:proofErr w:type="spellEnd"/>
+      <w:proofErr w:type="gramStart"/>
+      <w:r>
+        <w:rPr>
+          <w:rFonts w:ascii="Consolas" w:eastAsia="Times New Roman" w:hAnsi="Consolas" w:cs="Times New Roman"/>
+          <w:color w:val="CE9178"/>
+          <w:sz w:val="20"/>
+          <w:szCs w:val="20"/>
+          <w:lang w:val="ru-RU" w:eastAsia="ru-RU"/>
+        </w:rPr>
+        <w:t>"</w:t>
       </w:r>
       <w:r>
         <w:rPr>
@@ -2906,15 +3317,28 @@
         </w:rPr>
         <w:t>&gt;</w:t>
       </w:r>
-      <w:r>
-        <w:rPr>
-          <w:rFonts w:ascii="Consolas" w:eastAsia="Times New Roman" w:hAnsi="Consolas" w:cs="Times New Roman"/>
-          <w:color w:val="D4D4D4"/>
-          <w:sz w:val="20"/>
-          <w:szCs w:val="20"/>
-          <w:lang w:val="ru-RU" w:eastAsia="ru-RU"/>
-        </w:rPr>
-        <w:t xml:space="preserve">Велопрогулянки </w:t>
+      <w:proofErr w:type="spellStart"/>
+      <w:r>
+        <w:rPr>
+          <w:rFonts w:ascii="Consolas" w:eastAsia="Times New Roman" w:hAnsi="Consolas" w:cs="Times New Roman"/>
+          <w:color w:val="D4D4D4"/>
+          <w:sz w:val="20"/>
+          <w:szCs w:val="20"/>
+          <w:lang w:val="ru-RU" w:eastAsia="ru-RU"/>
+        </w:rPr>
+        <w:t>Велопрогулянки</w:t>
+      </w:r>
+      <w:proofErr w:type="spellEnd"/>
+      <w:proofErr w:type="gramEnd"/>
+      <w:r>
+        <w:rPr>
+          <w:rFonts w:ascii="Consolas" w:eastAsia="Times New Roman" w:hAnsi="Consolas" w:cs="Times New Roman"/>
+          <w:color w:val="D4D4D4"/>
+          <w:sz w:val="20"/>
+          <w:szCs w:val="20"/>
+          <w:lang w:val="ru-RU" w:eastAsia="ru-RU"/>
+        </w:rPr>
+        <w:t xml:space="preserve"> </w:t>
       </w:r>
       <w:r>
         <w:rPr>
@@ -2926,6 +3350,7 @@
         </w:rPr>
         <w:t>&lt;/</w:t>
       </w:r>
+      <w:proofErr w:type="spellStart"/>
       <w:r>
         <w:rPr>
           <w:rFonts w:ascii="Consolas" w:eastAsia="Times New Roman" w:hAnsi="Consolas" w:cs="Times New Roman"/>
@@ -2936,6 +3361,7 @@
         </w:rPr>
         <w:t>li</w:t>
       </w:r>
+      <w:proofErr w:type="spellEnd"/>
       <w:r>
         <w:rPr>
           <w:rFonts w:ascii="Consolas" w:eastAsia="Times New Roman" w:hAnsi="Consolas" w:cs="Times New Roman"/>
@@ -3042,6 +3468,7 @@
         </w:rPr>
         <w:t>&gt;</w:t>
       </w:r>
+      <w:proofErr w:type="spellStart"/>
       <w:r>
         <w:rPr>
           <w:rFonts w:ascii="Consolas" w:eastAsia="Times New Roman" w:hAnsi="Consolas" w:cs="Times New Roman"/>
@@ -3052,6 +3479,7 @@
         </w:rPr>
         <w:t>Кулінарія</w:t>
       </w:r>
+      <w:proofErr w:type="spellEnd"/>
       <w:r>
         <w:rPr>
           <w:rFonts w:ascii="Consolas" w:eastAsia="Times New Roman" w:hAnsi="Consolas" w:cs="Times New Roman"/>
@@ -3194,6 +3622,7 @@
         </w:rPr>
         <w:t>&gt;</w:t>
       </w:r>
+      <w:proofErr w:type="spellStart"/>
       <w:r>
         <w:rPr>
           <w:rFonts w:ascii="Consolas" w:eastAsia="Times New Roman" w:hAnsi="Consolas" w:cs="Times New Roman"/>
@@ -3204,6 +3633,7 @@
         </w:rPr>
         <w:t>Улюблені</w:t>
       </w:r>
+      <w:proofErr w:type="spellEnd"/>
       <w:r>
         <w:rPr>
           <w:rFonts w:ascii="Consolas" w:eastAsia="Times New Roman" w:hAnsi="Consolas" w:cs="Times New Roman"/>
@@ -3214,6 +3644,7 @@
         </w:rPr>
         <w:t xml:space="preserve"> </w:t>
       </w:r>
+      <w:proofErr w:type="spellStart"/>
       <w:r>
         <w:rPr>
           <w:rFonts w:ascii="Consolas" w:eastAsia="Times New Roman" w:hAnsi="Consolas" w:cs="Times New Roman"/>
@@ -3224,6 +3655,7 @@
         </w:rPr>
         <w:t>фільми</w:t>
       </w:r>
+      <w:proofErr w:type="spellEnd"/>
       <w:r>
         <w:rPr>
           <w:rFonts w:ascii="Consolas" w:eastAsia="Times New Roman" w:hAnsi="Consolas" w:cs="Times New Roman"/>
@@ -3300,6 +3732,7 @@
         </w:rPr>
         <w:t>&lt;</w:t>
       </w:r>
+      <w:proofErr w:type="spellStart"/>
       <w:r>
         <w:rPr>
           <w:rFonts w:ascii="Consolas" w:eastAsia="Times New Roman" w:hAnsi="Consolas" w:cs="Times New Roman"/>
@@ -3310,6 +3743,7 @@
         </w:rPr>
         <w:t>ol</w:t>
       </w:r>
+      <w:proofErr w:type="spellEnd"/>
       <w:r>
         <w:rPr>
           <w:rFonts w:ascii="Consolas" w:eastAsia="Times New Roman" w:hAnsi="Consolas" w:cs="Times New Roman"/>
@@ -3416,6 +3850,7 @@
         </w:rPr>
         <w:t xml:space="preserve"> </w:t>
       </w:r>
+      <w:proofErr w:type="spellStart"/>
       <w:r>
         <w:rPr>
           <w:rFonts w:ascii="Consolas" w:eastAsia="Times New Roman" w:hAnsi="Consolas" w:cs="Times New Roman"/>
@@ -3426,6 +3861,7 @@
         </w:rPr>
         <w:t>Уолл</w:t>
       </w:r>
+      <w:proofErr w:type="spellEnd"/>
       <w:r>
         <w:rPr>
           <w:rFonts w:ascii="Consolas" w:eastAsia="Times New Roman" w:hAnsi="Consolas" w:cs="Times New Roman"/>
@@ -3436,6 +3872,7 @@
         </w:rPr>
         <w:t>-</w:t>
       </w:r>
+      <w:proofErr w:type="spellStart"/>
       <w:r>
         <w:rPr>
           <w:rFonts w:ascii="Consolas" w:eastAsia="Times New Roman" w:hAnsi="Consolas" w:cs="Times New Roman"/>
@@ -3446,6 +3883,7 @@
         </w:rPr>
         <w:t>стріт</w:t>
       </w:r>
+      <w:proofErr w:type="spellEnd"/>
       <w:r>
         <w:rPr>
           <w:rFonts w:ascii="Consolas" w:eastAsia="Times New Roman" w:hAnsi="Consolas" w:cs="Times New Roman"/>
@@ -3542,6 +3980,7 @@
         </w:rPr>
         <w:t>&lt;</w:t>
       </w:r>
+      <w:proofErr w:type="spellStart"/>
       <w:r>
         <w:rPr>
           <w:rFonts w:ascii="Consolas" w:eastAsia="Times New Roman" w:hAnsi="Consolas" w:cs="Times New Roman"/>
@@ -3552,6 +3991,7 @@
         </w:rPr>
         <w:t>li</w:t>
       </w:r>
+      <w:proofErr w:type="spellEnd"/>
       <w:r>
         <w:rPr>
           <w:rFonts w:ascii="Consolas" w:eastAsia="Times New Roman" w:hAnsi="Consolas" w:cs="Times New Roman"/>
@@ -3562,15 +4002,49 @@
         </w:rPr>
         <w:t>&gt;</w:t>
       </w:r>
-      <w:r>
-        <w:rPr>
-          <w:rFonts w:ascii="Consolas" w:eastAsia="Times New Roman" w:hAnsi="Consolas" w:cs="Times New Roman"/>
-          <w:color w:val="D4D4D4"/>
-          <w:sz w:val="20"/>
-          <w:szCs w:val="20"/>
-          <w:lang w:val="ru-RU" w:eastAsia="ru-RU"/>
-        </w:rPr>
-        <w:t>Гострі картузи 2013р.</w:t>
+      <w:proofErr w:type="spellStart"/>
+      <w:r>
+        <w:rPr>
+          <w:rFonts w:ascii="Consolas" w:eastAsia="Times New Roman" w:hAnsi="Consolas" w:cs="Times New Roman"/>
+          <w:color w:val="D4D4D4"/>
+          <w:sz w:val="20"/>
+          <w:szCs w:val="20"/>
+          <w:lang w:val="ru-RU" w:eastAsia="ru-RU"/>
+        </w:rPr>
+        <w:t>Гострі</w:t>
+      </w:r>
+      <w:proofErr w:type="spellEnd"/>
+      <w:r>
+        <w:rPr>
+          <w:rFonts w:ascii="Consolas" w:eastAsia="Times New Roman" w:hAnsi="Consolas" w:cs="Times New Roman"/>
+          <w:color w:val="D4D4D4"/>
+          <w:sz w:val="20"/>
+          <w:szCs w:val="20"/>
+          <w:lang w:val="ru-RU" w:eastAsia="ru-RU"/>
+        </w:rPr>
+        <w:t xml:space="preserve"> </w:t>
+      </w:r>
+      <w:proofErr w:type="spellStart"/>
+      <w:r>
+        <w:rPr>
+          <w:rFonts w:ascii="Consolas" w:eastAsia="Times New Roman" w:hAnsi="Consolas" w:cs="Times New Roman"/>
+          <w:color w:val="D4D4D4"/>
+          <w:sz w:val="20"/>
+          <w:szCs w:val="20"/>
+          <w:lang w:val="ru-RU" w:eastAsia="ru-RU"/>
+        </w:rPr>
+        <w:t>картузи</w:t>
+      </w:r>
+      <w:proofErr w:type="spellEnd"/>
+      <w:r>
+        <w:rPr>
+          <w:rFonts w:ascii="Consolas" w:eastAsia="Times New Roman" w:hAnsi="Consolas" w:cs="Times New Roman"/>
+          <w:color w:val="D4D4D4"/>
+          <w:sz w:val="20"/>
+          <w:szCs w:val="20"/>
+          <w:lang w:val="ru-RU" w:eastAsia="ru-RU"/>
+        </w:rPr>
+        <w:t xml:space="preserve"> 2013р.</w:t>
       </w:r>
       <w:r>
         <w:rPr>
@@ -3582,6 +4056,7 @@
         </w:rPr>
         <w:t>&lt;/</w:t>
       </w:r>
+      <w:proofErr w:type="spellStart"/>
       <w:r>
         <w:rPr>
           <w:rFonts w:ascii="Consolas" w:eastAsia="Times New Roman" w:hAnsi="Consolas" w:cs="Times New Roman"/>
@@ -3592,6 +4067,7 @@
         </w:rPr>
         <w:t>li</w:t>
       </w:r>
+      <w:proofErr w:type="spellEnd"/>
       <w:r>
         <w:rPr>
           <w:rFonts w:ascii="Consolas" w:eastAsia="Times New Roman" w:hAnsi="Consolas" w:cs="Times New Roman"/>
@@ -3638,6 +4114,7 @@
         </w:rPr>
         <w:t>&lt;</w:t>
       </w:r>
+      <w:proofErr w:type="spellStart"/>
       <w:r>
         <w:rPr>
           <w:rFonts w:ascii="Consolas" w:eastAsia="Times New Roman" w:hAnsi="Consolas" w:cs="Times New Roman"/>
@@ -3648,6 +4125,7 @@
         </w:rPr>
         <w:t>li</w:t>
       </w:r>
+      <w:proofErr w:type="spellEnd"/>
       <w:r>
         <w:rPr>
           <w:rFonts w:ascii="Consolas" w:eastAsia="Times New Roman" w:hAnsi="Consolas" w:cs="Times New Roman"/>
@@ -3658,15 +4136,49 @@
         </w:rPr>
         <w:t>&gt;</w:t>
       </w:r>
-      <w:r>
-        <w:rPr>
-          <w:rFonts w:ascii="Consolas" w:eastAsia="Times New Roman" w:hAnsi="Consolas" w:cs="Times New Roman"/>
-          <w:color w:val="D4D4D4"/>
-          <w:sz w:val="20"/>
-          <w:szCs w:val="20"/>
-          <w:lang w:val="ru-RU" w:eastAsia="ru-RU"/>
-        </w:rPr>
-        <w:t>Паперовий будинок 2017р.</w:t>
+      <w:proofErr w:type="spellStart"/>
+      <w:r>
+        <w:rPr>
+          <w:rFonts w:ascii="Consolas" w:eastAsia="Times New Roman" w:hAnsi="Consolas" w:cs="Times New Roman"/>
+          <w:color w:val="D4D4D4"/>
+          <w:sz w:val="20"/>
+          <w:szCs w:val="20"/>
+          <w:lang w:val="ru-RU" w:eastAsia="ru-RU"/>
+        </w:rPr>
+        <w:t>Паперовий</w:t>
+      </w:r>
+      <w:proofErr w:type="spellEnd"/>
+      <w:r>
+        <w:rPr>
+          <w:rFonts w:ascii="Consolas" w:eastAsia="Times New Roman" w:hAnsi="Consolas" w:cs="Times New Roman"/>
+          <w:color w:val="D4D4D4"/>
+          <w:sz w:val="20"/>
+          <w:szCs w:val="20"/>
+          <w:lang w:val="ru-RU" w:eastAsia="ru-RU"/>
+        </w:rPr>
+        <w:t xml:space="preserve"> </w:t>
+      </w:r>
+      <w:proofErr w:type="spellStart"/>
+      <w:r>
+        <w:rPr>
+          <w:rFonts w:ascii="Consolas" w:eastAsia="Times New Roman" w:hAnsi="Consolas" w:cs="Times New Roman"/>
+          <w:color w:val="D4D4D4"/>
+          <w:sz w:val="20"/>
+          <w:szCs w:val="20"/>
+          <w:lang w:val="ru-RU" w:eastAsia="ru-RU"/>
+        </w:rPr>
+        <w:t>будинок</w:t>
+      </w:r>
+      <w:proofErr w:type="spellEnd"/>
+      <w:r>
+        <w:rPr>
+          <w:rFonts w:ascii="Consolas" w:eastAsia="Times New Roman" w:hAnsi="Consolas" w:cs="Times New Roman"/>
+          <w:color w:val="D4D4D4"/>
+          <w:sz w:val="20"/>
+          <w:szCs w:val="20"/>
+          <w:lang w:val="ru-RU" w:eastAsia="ru-RU"/>
+        </w:rPr>
+        <w:t xml:space="preserve"> 2017р.</w:t>
       </w:r>
       <w:r>
         <w:rPr>
@@ -3678,6 +4190,7 @@
         </w:rPr>
         <w:t>&lt;/</w:t>
       </w:r>
+      <w:proofErr w:type="spellStart"/>
       <w:r>
         <w:rPr>
           <w:rFonts w:ascii="Consolas" w:eastAsia="Times New Roman" w:hAnsi="Consolas" w:cs="Times New Roman"/>
@@ -3688,6 +4201,7 @@
         </w:rPr>
         <w:t>li</w:t>
       </w:r>
+      <w:proofErr w:type="spellEnd"/>
       <w:r>
         <w:rPr>
           <w:rFonts w:ascii="Consolas" w:eastAsia="Times New Roman" w:hAnsi="Consolas" w:cs="Times New Roman"/>
@@ -3734,6 +4248,7 @@
         </w:rPr>
         <w:t>&lt;/</w:t>
       </w:r>
+      <w:proofErr w:type="spellStart"/>
       <w:r>
         <w:rPr>
           <w:rFonts w:ascii="Consolas" w:eastAsia="Times New Roman" w:hAnsi="Consolas" w:cs="Times New Roman"/>
@@ -3744,6 +4259,7 @@
         </w:rPr>
         <w:t>ol</w:t>
       </w:r>
+      <w:proofErr w:type="spellEnd"/>
       <w:r>
         <w:rPr>
           <w:rFonts w:ascii="Consolas" w:eastAsia="Times New Roman" w:hAnsi="Consolas" w:cs="Times New Roman"/>
@@ -3790,6 +4306,7 @@
         </w:rPr>
         <w:t>&lt;</w:t>
       </w:r>
+      <w:proofErr w:type="spellStart"/>
       <w:r>
         <w:rPr>
           <w:rFonts w:ascii="Consolas" w:eastAsia="Times New Roman" w:hAnsi="Consolas" w:cs="Times New Roman"/>
@@ -3800,6 +4317,7 @@
         </w:rPr>
         <w:t>div</w:t>
       </w:r>
+      <w:proofErr w:type="spellEnd"/>
       <w:r>
         <w:rPr>
           <w:rFonts w:ascii="Consolas" w:eastAsia="Times New Roman" w:hAnsi="Consolas" w:cs="Times New Roman"/>
@@ -3810,6 +4328,7 @@
         </w:rPr>
         <w:t xml:space="preserve"> </w:t>
       </w:r>
+      <w:proofErr w:type="spellStart"/>
       <w:r>
         <w:rPr>
           <w:rFonts w:ascii="Consolas" w:eastAsia="Times New Roman" w:hAnsi="Consolas" w:cs="Times New Roman"/>
@@ -3820,6 +4339,7 @@
         </w:rPr>
         <w:t>style</w:t>
       </w:r>
+      <w:proofErr w:type="spellEnd"/>
       <w:r>
         <w:rPr>
           <w:rFonts w:ascii="Consolas" w:eastAsia="Times New Roman" w:hAnsi="Consolas" w:cs="Times New Roman"/>
@@ -3906,6 +4426,7 @@
         </w:rPr>
         <w:t>&gt;&lt;</w:t>
       </w:r>
+      <w:proofErr w:type="gramStart"/>
       <w:r>
         <w:rPr>
           <w:rFonts w:ascii="Consolas" w:eastAsia="Times New Roman" w:hAnsi="Consolas" w:cs="Times New Roman"/>
@@ -3926,6 +4447,7 @@
         </w:rPr>
         <w:t>&gt;</w:t>
       </w:r>
+      <w:proofErr w:type="spellStart"/>
       <w:r>
         <w:rPr>
           <w:rFonts w:ascii="Consolas" w:eastAsia="Times New Roman" w:hAnsi="Consolas" w:cs="Times New Roman"/>
@@ -3936,6 +4458,8 @@
         </w:rPr>
         <w:t>Харків</w:t>
       </w:r>
+      <w:proofErr w:type="spellEnd"/>
+      <w:proofErr w:type="gramEnd"/>
       <w:r>
         <w:rPr>
           <w:rFonts w:ascii="Consolas" w:eastAsia="Times New Roman" w:hAnsi="Consolas" w:cs="Times New Roman"/>
@@ -3974,7 +4498,161 @@
           <w:szCs w:val="20"/>
           <w:lang w:val="ru-RU" w:eastAsia="ru-RU"/>
         </w:rPr>
-        <w:t xml:space="preserve"> — місто України. Розташоване на північному сході України на Слобожанщині, </w:t>
+        <w:t xml:space="preserve"> — </w:t>
+      </w:r>
+      <w:proofErr w:type="spellStart"/>
+      <w:r>
+        <w:rPr>
+          <w:rFonts w:ascii="Consolas" w:eastAsia="Times New Roman" w:hAnsi="Consolas" w:cs="Times New Roman"/>
+          <w:color w:val="D4D4D4"/>
+          <w:sz w:val="20"/>
+          <w:szCs w:val="20"/>
+          <w:lang w:val="ru-RU" w:eastAsia="ru-RU"/>
+        </w:rPr>
+        <w:t>місто</w:t>
+      </w:r>
+      <w:proofErr w:type="spellEnd"/>
+      <w:r>
+        <w:rPr>
+          <w:rFonts w:ascii="Consolas" w:eastAsia="Times New Roman" w:hAnsi="Consolas" w:cs="Times New Roman"/>
+          <w:color w:val="D4D4D4"/>
+          <w:sz w:val="20"/>
+          <w:szCs w:val="20"/>
+          <w:lang w:val="ru-RU" w:eastAsia="ru-RU"/>
+        </w:rPr>
+        <w:t xml:space="preserve"> </w:t>
+      </w:r>
+      <w:proofErr w:type="spellStart"/>
+      <w:r>
+        <w:rPr>
+          <w:rFonts w:ascii="Consolas" w:eastAsia="Times New Roman" w:hAnsi="Consolas" w:cs="Times New Roman"/>
+          <w:color w:val="D4D4D4"/>
+          <w:sz w:val="20"/>
+          <w:szCs w:val="20"/>
+          <w:lang w:val="ru-RU" w:eastAsia="ru-RU"/>
+        </w:rPr>
+        <w:t>України</w:t>
+      </w:r>
+      <w:proofErr w:type="spellEnd"/>
+      <w:r>
+        <w:rPr>
+          <w:rFonts w:ascii="Consolas" w:eastAsia="Times New Roman" w:hAnsi="Consolas" w:cs="Times New Roman"/>
+          <w:color w:val="D4D4D4"/>
+          <w:sz w:val="20"/>
+          <w:szCs w:val="20"/>
+          <w:lang w:val="ru-RU" w:eastAsia="ru-RU"/>
+        </w:rPr>
+        <w:t xml:space="preserve">. </w:t>
+      </w:r>
+      <w:proofErr w:type="spellStart"/>
+      <w:r>
+        <w:rPr>
+          <w:rFonts w:ascii="Consolas" w:eastAsia="Times New Roman" w:hAnsi="Consolas" w:cs="Times New Roman"/>
+          <w:color w:val="D4D4D4"/>
+          <w:sz w:val="20"/>
+          <w:szCs w:val="20"/>
+          <w:lang w:val="ru-RU" w:eastAsia="ru-RU"/>
+        </w:rPr>
+        <w:t>Розташоване</w:t>
+      </w:r>
+      <w:proofErr w:type="spellEnd"/>
+      <w:r>
+        <w:rPr>
+          <w:rFonts w:ascii="Consolas" w:eastAsia="Times New Roman" w:hAnsi="Consolas" w:cs="Times New Roman"/>
+          <w:color w:val="D4D4D4"/>
+          <w:sz w:val="20"/>
+          <w:szCs w:val="20"/>
+          <w:lang w:val="ru-RU" w:eastAsia="ru-RU"/>
+        </w:rPr>
+        <w:t xml:space="preserve"> на </w:t>
+      </w:r>
+      <w:proofErr w:type="spellStart"/>
+      <w:r>
+        <w:rPr>
+          <w:rFonts w:ascii="Consolas" w:eastAsia="Times New Roman" w:hAnsi="Consolas" w:cs="Times New Roman"/>
+          <w:color w:val="D4D4D4"/>
+          <w:sz w:val="20"/>
+          <w:szCs w:val="20"/>
+          <w:lang w:val="ru-RU" w:eastAsia="ru-RU"/>
+        </w:rPr>
+        <w:t>північному</w:t>
+      </w:r>
+      <w:proofErr w:type="spellEnd"/>
+      <w:r>
+        <w:rPr>
+          <w:rFonts w:ascii="Consolas" w:eastAsia="Times New Roman" w:hAnsi="Consolas" w:cs="Times New Roman"/>
+          <w:color w:val="D4D4D4"/>
+          <w:sz w:val="20"/>
+          <w:szCs w:val="20"/>
+          <w:lang w:val="ru-RU" w:eastAsia="ru-RU"/>
+        </w:rPr>
+        <w:t xml:space="preserve"> </w:t>
+      </w:r>
+      <w:proofErr w:type="spellStart"/>
+      <w:r>
+        <w:rPr>
+          <w:rFonts w:ascii="Consolas" w:eastAsia="Times New Roman" w:hAnsi="Consolas" w:cs="Times New Roman"/>
+          <w:color w:val="D4D4D4"/>
+          <w:sz w:val="20"/>
+          <w:szCs w:val="20"/>
+          <w:lang w:val="ru-RU" w:eastAsia="ru-RU"/>
+        </w:rPr>
+        <w:t>сході</w:t>
+      </w:r>
+      <w:proofErr w:type="spellEnd"/>
+      <w:r>
+        <w:rPr>
+          <w:rFonts w:ascii="Consolas" w:eastAsia="Times New Roman" w:hAnsi="Consolas" w:cs="Times New Roman"/>
+          <w:color w:val="D4D4D4"/>
+          <w:sz w:val="20"/>
+          <w:szCs w:val="20"/>
+          <w:lang w:val="ru-RU" w:eastAsia="ru-RU"/>
+        </w:rPr>
+        <w:t xml:space="preserve"> </w:t>
+      </w:r>
+      <w:proofErr w:type="spellStart"/>
+      <w:r>
+        <w:rPr>
+          <w:rFonts w:ascii="Consolas" w:eastAsia="Times New Roman" w:hAnsi="Consolas" w:cs="Times New Roman"/>
+          <w:color w:val="D4D4D4"/>
+          <w:sz w:val="20"/>
+          <w:szCs w:val="20"/>
+          <w:lang w:val="ru-RU" w:eastAsia="ru-RU"/>
+        </w:rPr>
+        <w:t>України</w:t>
+      </w:r>
+      <w:proofErr w:type="spellEnd"/>
+      <w:r>
+        <w:rPr>
+          <w:rFonts w:ascii="Consolas" w:eastAsia="Times New Roman" w:hAnsi="Consolas" w:cs="Times New Roman"/>
+          <w:color w:val="D4D4D4"/>
+          <w:sz w:val="20"/>
+          <w:szCs w:val="20"/>
+          <w:lang w:val="ru-RU" w:eastAsia="ru-RU"/>
+        </w:rPr>
+        <w:t xml:space="preserve"> на </w:t>
+      </w:r>
+      <w:proofErr w:type="spellStart"/>
+      <w:r>
+        <w:rPr>
+          <w:rFonts w:ascii="Consolas" w:eastAsia="Times New Roman" w:hAnsi="Consolas" w:cs="Times New Roman"/>
+          <w:color w:val="D4D4D4"/>
+          <w:sz w:val="20"/>
+          <w:szCs w:val="20"/>
+          <w:lang w:val="ru-RU" w:eastAsia="ru-RU"/>
+        </w:rPr>
+        <w:t>Слобожанщині</w:t>
+      </w:r>
+      <w:proofErr w:type="spellEnd"/>
+      <w:r>
+        <w:rPr>
+          <w:rFonts w:ascii="Consolas" w:eastAsia="Times New Roman" w:hAnsi="Consolas" w:cs="Times New Roman"/>
+          <w:color w:val="D4D4D4"/>
+          <w:sz w:val="20"/>
+          <w:szCs w:val="20"/>
+          <w:lang w:val="ru-RU" w:eastAsia="ru-RU"/>
+        </w:rPr>
+        <w:t xml:space="preserve">, </w:t>
       </w:r>
     </w:p>
     <w:p>
@@ -4000,7 +4678,117 @@
           <w:szCs w:val="20"/>
           <w:lang w:val="ru-RU" w:eastAsia="ru-RU"/>
         </w:rPr>
-        <w:t xml:space="preserve">            науковий центр України, адміністративний центр Харківської області. </w:t>
+        <w:t xml:space="preserve">            </w:t>
+      </w:r>
+      <w:proofErr w:type="spellStart"/>
+      <w:r>
+        <w:rPr>
+          <w:rFonts w:ascii="Consolas" w:eastAsia="Times New Roman" w:hAnsi="Consolas" w:cs="Times New Roman"/>
+          <w:color w:val="D4D4D4"/>
+          <w:sz w:val="20"/>
+          <w:szCs w:val="20"/>
+          <w:lang w:val="ru-RU" w:eastAsia="ru-RU"/>
+        </w:rPr>
+        <w:t>науковий</w:t>
+      </w:r>
+      <w:proofErr w:type="spellEnd"/>
+      <w:r>
+        <w:rPr>
+          <w:rFonts w:ascii="Consolas" w:eastAsia="Times New Roman" w:hAnsi="Consolas" w:cs="Times New Roman"/>
+          <w:color w:val="D4D4D4"/>
+          <w:sz w:val="20"/>
+          <w:szCs w:val="20"/>
+          <w:lang w:val="ru-RU" w:eastAsia="ru-RU"/>
+        </w:rPr>
+        <w:t xml:space="preserve"> центр </w:t>
+      </w:r>
+      <w:proofErr w:type="spellStart"/>
+      <w:r>
+        <w:rPr>
+          <w:rFonts w:ascii="Consolas" w:eastAsia="Times New Roman" w:hAnsi="Consolas" w:cs="Times New Roman"/>
+          <w:color w:val="D4D4D4"/>
+          <w:sz w:val="20"/>
+          <w:szCs w:val="20"/>
+          <w:lang w:val="ru-RU" w:eastAsia="ru-RU"/>
+        </w:rPr>
+        <w:t>України</w:t>
+      </w:r>
+      <w:proofErr w:type="spellEnd"/>
+      <w:r>
+        <w:rPr>
+          <w:rFonts w:ascii="Consolas" w:eastAsia="Times New Roman" w:hAnsi="Consolas" w:cs="Times New Roman"/>
+          <w:color w:val="D4D4D4"/>
+          <w:sz w:val="20"/>
+          <w:szCs w:val="20"/>
+          <w:lang w:val="ru-RU" w:eastAsia="ru-RU"/>
+        </w:rPr>
+        <w:t xml:space="preserve">, </w:t>
+      </w:r>
+      <w:proofErr w:type="spellStart"/>
+      <w:r>
+        <w:rPr>
+          <w:rFonts w:ascii="Consolas" w:eastAsia="Times New Roman" w:hAnsi="Consolas" w:cs="Times New Roman"/>
+          <w:color w:val="D4D4D4"/>
+          <w:sz w:val="20"/>
+          <w:szCs w:val="20"/>
+          <w:lang w:val="ru-RU" w:eastAsia="ru-RU"/>
+        </w:rPr>
+        <w:t>адміністративний</w:t>
+      </w:r>
+      <w:proofErr w:type="spellEnd"/>
+      <w:r>
+        <w:rPr>
+          <w:rFonts w:ascii="Consolas" w:eastAsia="Times New Roman" w:hAnsi="Consolas" w:cs="Times New Roman"/>
+          <w:color w:val="D4D4D4"/>
+          <w:sz w:val="20"/>
+          <w:szCs w:val="20"/>
+          <w:lang w:val="ru-RU" w:eastAsia="ru-RU"/>
+        </w:rPr>
+        <w:t xml:space="preserve"> центр </w:t>
+      </w:r>
+      <w:proofErr w:type="spellStart"/>
+      <w:r>
+        <w:rPr>
+          <w:rFonts w:ascii="Consolas" w:eastAsia="Times New Roman" w:hAnsi="Consolas" w:cs="Times New Roman"/>
+          <w:color w:val="D4D4D4"/>
+          <w:sz w:val="20"/>
+          <w:szCs w:val="20"/>
+          <w:lang w:val="ru-RU" w:eastAsia="ru-RU"/>
+        </w:rPr>
+        <w:t>Харківської</w:t>
+      </w:r>
+      <w:proofErr w:type="spellEnd"/>
+      <w:r>
+        <w:rPr>
+          <w:rFonts w:ascii="Consolas" w:eastAsia="Times New Roman" w:hAnsi="Consolas" w:cs="Times New Roman"/>
+          <w:color w:val="D4D4D4"/>
+          <w:sz w:val="20"/>
+          <w:szCs w:val="20"/>
+          <w:lang w:val="ru-RU" w:eastAsia="ru-RU"/>
+        </w:rPr>
+        <w:t xml:space="preserve"> </w:t>
+      </w:r>
+      <w:proofErr w:type="spellStart"/>
+      <w:r>
+        <w:rPr>
+          <w:rFonts w:ascii="Consolas" w:eastAsia="Times New Roman" w:hAnsi="Consolas" w:cs="Times New Roman"/>
+          <w:color w:val="D4D4D4"/>
+          <w:sz w:val="20"/>
+          <w:szCs w:val="20"/>
+          <w:lang w:val="ru-RU" w:eastAsia="ru-RU"/>
+        </w:rPr>
+        <w:t>області</w:t>
+      </w:r>
+      <w:proofErr w:type="spellEnd"/>
+      <w:r>
+        <w:rPr>
+          <w:rFonts w:ascii="Consolas" w:eastAsia="Times New Roman" w:hAnsi="Consolas" w:cs="Times New Roman"/>
+          <w:color w:val="D4D4D4"/>
+          <w:sz w:val="20"/>
+          <w:szCs w:val="20"/>
+          <w:lang w:val="ru-RU" w:eastAsia="ru-RU"/>
+        </w:rPr>
+        <w:t xml:space="preserve">. </w:t>
       </w:r>
     </w:p>
     <w:p>
@@ -4026,7 +4814,95 @@
           <w:szCs w:val="20"/>
           <w:lang w:val="ru-RU" w:eastAsia="ru-RU"/>
         </w:rPr>
-        <w:t xml:space="preserve">            Друге за кількістю мешканців місто України. </w:t>
+        <w:t xml:space="preserve">            Друге за </w:t>
+      </w:r>
+      <w:proofErr w:type="spellStart"/>
+      <w:r>
+        <w:rPr>
+          <w:rFonts w:ascii="Consolas" w:eastAsia="Times New Roman" w:hAnsi="Consolas" w:cs="Times New Roman"/>
+          <w:color w:val="D4D4D4"/>
+          <w:sz w:val="20"/>
+          <w:szCs w:val="20"/>
+          <w:lang w:val="ru-RU" w:eastAsia="ru-RU"/>
+        </w:rPr>
+        <w:t>кількістю</w:t>
+      </w:r>
+      <w:proofErr w:type="spellEnd"/>
+      <w:r>
+        <w:rPr>
+          <w:rFonts w:ascii="Consolas" w:eastAsia="Times New Roman" w:hAnsi="Consolas" w:cs="Times New Roman"/>
+          <w:color w:val="D4D4D4"/>
+          <w:sz w:val="20"/>
+          <w:szCs w:val="20"/>
+          <w:lang w:val="ru-RU" w:eastAsia="ru-RU"/>
+        </w:rPr>
+        <w:t xml:space="preserve"> </w:t>
+      </w:r>
+      <w:proofErr w:type="spellStart"/>
+      <w:r>
+        <w:rPr>
+          <w:rFonts w:ascii="Consolas" w:eastAsia="Times New Roman" w:hAnsi="Consolas" w:cs="Times New Roman"/>
+          <w:color w:val="D4D4D4"/>
+          <w:sz w:val="20"/>
+          <w:szCs w:val="20"/>
+          <w:lang w:val="ru-RU" w:eastAsia="ru-RU"/>
+        </w:rPr>
+        <w:t>мешканців</w:t>
+      </w:r>
+      <w:proofErr w:type="spellEnd"/>
+      <w:r>
+        <w:rPr>
+          <w:rFonts w:ascii="Consolas" w:eastAsia="Times New Roman" w:hAnsi="Consolas" w:cs="Times New Roman"/>
+          <w:color w:val="D4D4D4"/>
+          <w:sz w:val="20"/>
+          <w:szCs w:val="20"/>
+          <w:lang w:val="ru-RU" w:eastAsia="ru-RU"/>
+        </w:rPr>
+        <w:t xml:space="preserve"> </w:t>
+      </w:r>
+      <w:proofErr w:type="spellStart"/>
+      <w:r>
+        <w:rPr>
+          <w:rFonts w:ascii="Consolas" w:eastAsia="Times New Roman" w:hAnsi="Consolas" w:cs="Times New Roman"/>
+          <w:color w:val="D4D4D4"/>
+          <w:sz w:val="20"/>
+          <w:szCs w:val="20"/>
+          <w:lang w:val="ru-RU" w:eastAsia="ru-RU"/>
+        </w:rPr>
+        <w:t>місто</w:t>
+      </w:r>
+      <w:proofErr w:type="spellEnd"/>
+      <w:r>
+        <w:rPr>
+          <w:rFonts w:ascii="Consolas" w:eastAsia="Times New Roman" w:hAnsi="Consolas" w:cs="Times New Roman"/>
+          <w:color w:val="D4D4D4"/>
+          <w:sz w:val="20"/>
+          <w:szCs w:val="20"/>
+          <w:lang w:val="ru-RU" w:eastAsia="ru-RU"/>
+        </w:rPr>
+        <w:t xml:space="preserve"> </w:t>
+      </w:r>
+      <w:proofErr w:type="spellStart"/>
+      <w:r>
+        <w:rPr>
+          <w:rFonts w:ascii="Consolas" w:eastAsia="Times New Roman" w:hAnsi="Consolas" w:cs="Times New Roman"/>
+          <w:color w:val="D4D4D4"/>
+          <w:sz w:val="20"/>
+          <w:szCs w:val="20"/>
+          <w:lang w:val="ru-RU" w:eastAsia="ru-RU"/>
+        </w:rPr>
+        <w:t>України</w:t>
+      </w:r>
+      <w:proofErr w:type="spellEnd"/>
+      <w:r>
+        <w:rPr>
+          <w:rFonts w:ascii="Consolas" w:eastAsia="Times New Roman" w:hAnsi="Consolas" w:cs="Times New Roman"/>
+          <w:color w:val="D4D4D4"/>
+          <w:sz w:val="20"/>
+          <w:szCs w:val="20"/>
+          <w:lang w:val="ru-RU" w:eastAsia="ru-RU"/>
+        </w:rPr>
+        <w:t xml:space="preserve">. </w:t>
       </w:r>
       <w:r>
         <w:rPr>
@@ -4122,7 +4998,139 @@
           <w:szCs w:val="20"/>
           <w:lang w:val="ru-RU" w:eastAsia="ru-RU"/>
         </w:rPr>
-        <w:t xml:space="preserve">Великий науковий, культурний, промисловий і транспортний осередок України, </w:t>
+        <w:t xml:space="preserve">Великий </w:t>
+      </w:r>
+      <w:proofErr w:type="spellStart"/>
+      <w:r>
+        <w:rPr>
+          <w:rFonts w:ascii="Consolas" w:eastAsia="Times New Roman" w:hAnsi="Consolas" w:cs="Times New Roman"/>
+          <w:color w:val="D4D4D4"/>
+          <w:sz w:val="20"/>
+          <w:szCs w:val="20"/>
+          <w:lang w:val="ru-RU" w:eastAsia="ru-RU"/>
+        </w:rPr>
+        <w:t>науковий</w:t>
+      </w:r>
+      <w:proofErr w:type="spellEnd"/>
+      <w:r>
+        <w:rPr>
+          <w:rFonts w:ascii="Consolas" w:eastAsia="Times New Roman" w:hAnsi="Consolas" w:cs="Times New Roman"/>
+          <w:color w:val="D4D4D4"/>
+          <w:sz w:val="20"/>
+          <w:szCs w:val="20"/>
+          <w:lang w:val="ru-RU" w:eastAsia="ru-RU"/>
+        </w:rPr>
+        <w:t xml:space="preserve">, </w:t>
+      </w:r>
+      <w:proofErr w:type="spellStart"/>
+      <w:r>
+        <w:rPr>
+          <w:rFonts w:ascii="Consolas" w:eastAsia="Times New Roman" w:hAnsi="Consolas" w:cs="Times New Roman"/>
+          <w:color w:val="D4D4D4"/>
+          <w:sz w:val="20"/>
+          <w:szCs w:val="20"/>
+          <w:lang w:val="ru-RU" w:eastAsia="ru-RU"/>
+        </w:rPr>
+        <w:t>культурний</w:t>
+      </w:r>
+      <w:proofErr w:type="spellEnd"/>
+      <w:r>
+        <w:rPr>
+          <w:rFonts w:ascii="Consolas" w:eastAsia="Times New Roman" w:hAnsi="Consolas" w:cs="Times New Roman"/>
+          <w:color w:val="D4D4D4"/>
+          <w:sz w:val="20"/>
+          <w:szCs w:val="20"/>
+          <w:lang w:val="ru-RU" w:eastAsia="ru-RU"/>
+        </w:rPr>
+        <w:t xml:space="preserve">, </w:t>
+      </w:r>
+      <w:proofErr w:type="spellStart"/>
+      <w:r>
+        <w:rPr>
+          <w:rFonts w:ascii="Consolas" w:eastAsia="Times New Roman" w:hAnsi="Consolas" w:cs="Times New Roman"/>
+          <w:color w:val="D4D4D4"/>
+          <w:sz w:val="20"/>
+          <w:szCs w:val="20"/>
+          <w:lang w:val="ru-RU" w:eastAsia="ru-RU"/>
+        </w:rPr>
+        <w:t>промисловий</w:t>
+      </w:r>
+      <w:proofErr w:type="spellEnd"/>
+      <w:r>
+        <w:rPr>
+          <w:rFonts w:ascii="Consolas" w:eastAsia="Times New Roman" w:hAnsi="Consolas" w:cs="Times New Roman"/>
+          <w:color w:val="D4D4D4"/>
+          <w:sz w:val="20"/>
+          <w:szCs w:val="20"/>
+          <w:lang w:val="ru-RU" w:eastAsia="ru-RU"/>
+        </w:rPr>
+        <w:t xml:space="preserve"> і </w:t>
+      </w:r>
+      <w:proofErr w:type="spellStart"/>
+      <w:r>
+        <w:rPr>
+          <w:rFonts w:ascii="Consolas" w:eastAsia="Times New Roman" w:hAnsi="Consolas" w:cs="Times New Roman"/>
+          <w:color w:val="D4D4D4"/>
+          <w:sz w:val="20"/>
+          <w:szCs w:val="20"/>
+          <w:lang w:val="ru-RU" w:eastAsia="ru-RU"/>
+        </w:rPr>
+        <w:t>транспортний</w:t>
+      </w:r>
+      <w:proofErr w:type="spellEnd"/>
+      <w:r>
+        <w:rPr>
+          <w:rFonts w:ascii="Consolas" w:eastAsia="Times New Roman" w:hAnsi="Consolas" w:cs="Times New Roman"/>
+          <w:color w:val="D4D4D4"/>
+          <w:sz w:val="20"/>
+          <w:szCs w:val="20"/>
+          <w:lang w:val="ru-RU" w:eastAsia="ru-RU"/>
+        </w:rPr>
+        <w:t xml:space="preserve"> </w:t>
+      </w:r>
+      <w:proofErr w:type="spellStart"/>
+      <w:r>
+        <w:rPr>
+          <w:rFonts w:ascii="Consolas" w:eastAsia="Times New Roman" w:hAnsi="Consolas" w:cs="Times New Roman"/>
+          <w:color w:val="D4D4D4"/>
+          <w:sz w:val="20"/>
+          <w:szCs w:val="20"/>
+          <w:lang w:val="ru-RU" w:eastAsia="ru-RU"/>
+        </w:rPr>
+        <w:t>осередок</w:t>
+      </w:r>
+      <w:proofErr w:type="spellEnd"/>
+      <w:r>
+        <w:rPr>
+          <w:rFonts w:ascii="Consolas" w:eastAsia="Times New Roman" w:hAnsi="Consolas" w:cs="Times New Roman"/>
+          <w:color w:val="D4D4D4"/>
+          <w:sz w:val="20"/>
+          <w:szCs w:val="20"/>
+          <w:lang w:val="ru-RU" w:eastAsia="ru-RU"/>
+        </w:rPr>
+        <w:t xml:space="preserve"> </w:t>
+      </w:r>
+      <w:proofErr w:type="spellStart"/>
+      <w:r>
+        <w:rPr>
+          <w:rFonts w:ascii="Consolas" w:eastAsia="Times New Roman" w:hAnsi="Consolas" w:cs="Times New Roman"/>
+          <w:color w:val="D4D4D4"/>
+          <w:sz w:val="20"/>
+          <w:szCs w:val="20"/>
+          <w:lang w:val="ru-RU" w:eastAsia="ru-RU"/>
+        </w:rPr>
+        <w:t>України</w:t>
+      </w:r>
+      <w:proofErr w:type="spellEnd"/>
+      <w:r>
+        <w:rPr>
+          <w:rFonts w:ascii="Consolas" w:eastAsia="Times New Roman" w:hAnsi="Consolas" w:cs="Times New Roman"/>
+          <w:color w:val="D4D4D4"/>
+          <w:sz w:val="20"/>
+          <w:szCs w:val="20"/>
+          <w:lang w:val="ru-RU" w:eastAsia="ru-RU"/>
+        </w:rPr>
+        <w:t xml:space="preserve">, </w:t>
       </w:r>
     </w:p>
     <w:p>
@@ -4148,7 +5156,95 @@
           <w:szCs w:val="20"/>
           <w:lang w:val="ru-RU" w:eastAsia="ru-RU"/>
         </w:rPr>
-        <w:t xml:space="preserve">            був третім індустріальним центром у колишньому СРСР. </w:t>
+        <w:t xml:space="preserve">            </w:t>
+      </w:r>
+      <w:proofErr w:type="spellStart"/>
+      <w:r>
+        <w:rPr>
+          <w:rFonts w:ascii="Consolas" w:eastAsia="Times New Roman" w:hAnsi="Consolas" w:cs="Times New Roman"/>
+          <w:color w:val="D4D4D4"/>
+          <w:sz w:val="20"/>
+          <w:szCs w:val="20"/>
+          <w:lang w:val="ru-RU" w:eastAsia="ru-RU"/>
+        </w:rPr>
+        <w:t>був</w:t>
+      </w:r>
+      <w:proofErr w:type="spellEnd"/>
+      <w:r>
+        <w:rPr>
+          <w:rFonts w:ascii="Consolas" w:eastAsia="Times New Roman" w:hAnsi="Consolas" w:cs="Times New Roman"/>
+          <w:color w:val="D4D4D4"/>
+          <w:sz w:val="20"/>
+          <w:szCs w:val="20"/>
+          <w:lang w:val="ru-RU" w:eastAsia="ru-RU"/>
+        </w:rPr>
+        <w:t xml:space="preserve"> </w:t>
+      </w:r>
+      <w:proofErr w:type="spellStart"/>
+      <w:r>
+        <w:rPr>
+          <w:rFonts w:ascii="Consolas" w:eastAsia="Times New Roman" w:hAnsi="Consolas" w:cs="Times New Roman"/>
+          <w:color w:val="D4D4D4"/>
+          <w:sz w:val="20"/>
+          <w:szCs w:val="20"/>
+          <w:lang w:val="ru-RU" w:eastAsia="ru-RU"/>
+        </w:rPr>
+        <w:t>третім</w:t>
+      </w:r>
+      <w:proofErr w:type="spellEnd"/>
+      <w:r>
+        <w:rPr>
+          <w:rFonts w:ascii="Consolas" w:eastAsia="Times New Roman" w:hAnsi="Consolas" w:cs="Times New Roman"/>
+          <w:color w:val="D4D4D4"/>
+          <w:sz w:val="20"/>
+          <w:szCs w:val="20"/>
+          <w:lang w:val="ru-RU" w:eastAsia="ru-RU"/>
+        </w:rPr>
+        <w:t xml:space="preserve"> </w:t>
+      </w:r>
+      <w:proofErr w:type="spellStart"/>
+      <w:r>
+        <w:rPr>
+          <w:rFonts w:ascii="Consolas" w:eastAsia="Times New Roman" w:hAnsi="Consolas" w:cs="Times New Roman"/>
+          <w:color w:val="D4D4D4"/>
+          <w:sz w:val="20"/>
+          <w:szCs w:val="20"/>
+          <w:lang w:val="ru-RU" w:eastAsia="ru-RU"/>
+        </w:rPr>
+        <w:t>індустріальним</w:t>
+      </w:r>
+      <w:proofErr w:type="spellEnd"/>
+      <w:r>
+        <w:rPr>
+          <w:rFonts w:ascii="Consolas" w:eastAsia="Times New Roman" w:hAnsi="Consolas" w:cs="Times New Roman"/>
+          <w:color w:val="D4D4D4"/>
+          <w:sz w:val="20"/>
+          <w:szCs w:val="20"/>
+          <w:lang w:val="ru-RU" w:eastAsia="ru-RU"/>
+        </w:rPr>
+        <w:t xml:space="preserve"> центром у </w:t>
+      </w:r>
+      <w:proofErr w:type="spellStart"/>
+      <w:r>
+        <w:rPr>
+          <w:rFonts w:ascii="Consolas" w:eastAsia="Times New Roman" w:hAnsi="Consolas" w:cs="Times New Roman"/>
+          <w:color w:val="D4D4D4"/>
+          <w:sz w:val="20"/>
+          <w:szCs w:val="20"/>
+          <w:lang w:val="ru-RU" w:eastAsia="ru-RU"/>
+        </w:rPr>
+        <w:t>колишньому</w:t>
+      </w:r>
+      <w:proofErr w:type="spellEnd"/>
+      <w:r>
+        <w:rPr>
+          <w:rFonts w:ascii="Consolas" w:eastAsia="Times New Roman" w:hAnsi="Consolas" w:cs="Times New Roman"/>
+          <w:color w:val="D4D4D4"/>
+          <w:sz w:val="20"/>
+          <w:szCs w:val="20"/>
+          <w:lang w:val="ru-RU" w:eastAsia="ru-RU"/>
+        </w:rPr>
+        <w:t xml:space="preserve"> СРСР. </w:t>
       </w:r>
     </w:p>
     <w:p>
@@ -4174,7 +5270,183 @@
           <w:szCs w:val="20"/>
           <w:lang w:val="ru-RU" w:eastAsia="ru-RU"/>
         </w:rPr>
-        <w:t xml:space="preserve">            60 науково-дослідних інститутів, 41 вищий навчальний заклад, серед яких ХНУ імені В. Н. Каразіна, </w:t>
+        <w:t xml:space="preserve">            60 </w:t>
+      </w:r>
+      <w:proofErr w:type="spellStart"/>
+      <w:r>
+        <w:rPr>
+          <w:rFonts w:ascii="Consolas" w:eastAsia="Times New Roman" w:hAnsi="Consolas" w:cs="Times New Roman"/>
+          <w:color w:val="D4D4D4"/>
+          <w:sz w:val="20"/>
+          <w:szCs w:val="20"/>
+          <w:lang w:val="ru-RU" w:eastAsia="ru-RU"/>
+        </w:rPr>
+        <w:t>науково-дослідних</w:t>
+      </w:r>
+      <w:proofErr w:type="spellEnd"/>
+      <w:r>
+        <w:rPr>
+          <w:rFonts w:ascii="Consolas" w:eastAsia="Times New Roman" w:hAnsi="Consolas" w:cs="Times New Roman"/>
+          <w:color w:val="D4D4D4"/>
+          <w:sz w:val="20"/>
+          <w:szCs w:val="20"/>
+          <w:lang w:val="ru-RU" w:eastAsia="ru-RU"/>
+        </w:rPr>
+        <w:t xml:space="preserve"> </w:t>
+      </w:r>
+      <w:proofErr w:type="spellStart"/>
+      <w:r>
+        <w:rPr>
+          <w:rFonts w:ascii="Consolas" w:eastAsia="Times New Roman" w:hAnsi="Consolas" w:cs="Times New Roman"/>
+          <w:color w:val="D4D4D4"/>
+          <w:sz w:val="20"/>
+          <w:szCs w:val="20"/>
+          <w:lang w:val="ru-RU" w:eastAsia="ru-RU"/>
+        </w:rPr>
+        <w:t>інститутів</w:t>
+      </w:r>
+      <w:proofErr w:type="spellEnd"/>
+      <w:r>
+        <w:rPr>
+          <w:rFonts w:ascii="Consolas" w:eastAsia="Times New Roman" w:hAnsi="Consolas" w:cs="Times New Roman"/>
+          <w:color w:val="D4D4D4"/>
+          <w:sz w:val="20"/>
+          <w:szCs w:val="20"/>
+          <w:lang w:val="ru-RU" w:eastAsia="ru-RU"/>
+        </w:rPr>
+        <w:t xml:space="preserve">, 41 </w:t>
+      </w:r>
+      <w:proofErr w:type="spellStart"/>
+      <w:r>
+        <w:rPr>
+          <w:rFonts w:ascii="Consolas" w:eastAsia="Times New Roman" w:hAnsi="Consolas" w:cs="Times New Roman"/>
+          <w:color w:val="D4D4D4"/>
+          <w:sz w:val="20"/>
+          <w:szCs w:val="20"/>
+          <w:lang w:val="ru-RU" w:eastAsia="ru-RU"/>
+        </w:rPr>
+        <w:t>вищий</w:t>
+      </w:r>
+      <w:proofErr w:type="spellEnd"/>
+      <w:r>
+        <w:rPr>
+          <w:rFonts w:ascii="Consolas" w:eastAsia="Times New Roman" w:hAnsi="Consolas" w:cs="Times New Roman"/>
+          <w:color w:val="D4D4D4"/>
+          <w:sz w:val="20"/>
+          <w:szCs w:val="20"/>
+          <w:lang w:val="ru-RU" w:eastAsia="ru-RU"/>
+        </w:rPr>
+        <w:t xml:space="preserve"> </w:t>
+      </w:r>
+      <w:proofErr w:type="spellStart"/>
+      <w:r>
+        <w:rPr>
+          <w:rFonts w:ascii="Consolas" w:eastAsia="Times New Roman" w:hAnsi="Consolas" w:cs="Times New Roman"/>
+          <w:color w:val="D4D4D4"/>
+          <w:sz w:val="20"/>
+          <w:szCs w:val="20"/>
+          <w:lang w:val="ru-RU" w:eastAsia="ru-RU"/>
+        </w:rPr>
+        <w:t>навчальний</w:t>
+      </w:r>
+      <w:proofErr w:type="spellEnd"/>
+      <w:r>
+        <w:rPr>
+          <w:rFonts w:ascii="Consolas" w:eastAsia="Times New Roman" w:hAnsi="Consolas" w:cs="Times New Roman"/>
+          <w:color w:val="D4D4D4"/>
+          <w:sz w:val="20"/>
+          <w:szCs w:val="20"/>
+          <w:lang w:val="ru-RU" w:eastAsia="ru-RU"/>
+        </w:rPr>
+        <w:t xml:space="preserve"> заклад, </w:t>
+      </w:r>
+      <w:proofErr w:type="spellStart"/>
+      <w:r>
+        <w:rPr>
+          <w:rFonts w:ascii="Consolas" w:eastAsia="Times New Roman" w:hAnsi="Consolas" w:cs="Times New Roman"/>
+          <w:color w:val="D4D4D4"/>
+          <w:sz w:val="20"/>
+          <w:szCs w:val="20"/>
+          <w:lang w:val="ru-RU" w:eastAsia="ru-RU"/>
+        </w:rPr>
+        <w:t>серед</w:t>
+      </w:r>
+      <w:proofErr w:type="spellEnd"/>
+      <w:r>
+        <w:rPr>
+          <w:rFonts w:ascii="Consolas" w:eastAsia="Times New Roman" w:hAnsi="Consolas" w:cs="Times New Roman"/>
+          <w:color w:val="D4D4D4"/>
+          <w:sz w:val="20"/>
+          <w:szCs w:val="20"/>
+          <w:lang w:val="ru-RU" w:eastAsia="ru-RU"/>
+        </w:rPr>
+        <w:t xml:space="preserve"> </w:t>
+      </w:r>
+      <w:proofErr w:type="spellStart"/>
+      <w:r>
+        <w:rPr>
+          <w:rFonts w:ascii="Consolas" w:eastAsia="Times New Roman" w:hAnsi="Consolas" w:cs="Times New Roman"/>
+          <w:color w:val="D4D4D4"/>
+          <w:sz w:val="20"/>
+          <w:szCs w:val="20"/>
+          <w:lang w:val="ru-RU" w:eastAsia="ru-RU"/>
+        </w:rPr>
+        <w:t>яких</w:t>
+      </w:r>
+      <w:proofErr w:type="spellEnd"/>
+      <w:r>
+        <w:rPr>
+          <w:rFonts w:ascii="Consolas" w:eastAsia="Times New Roman" w:hAnsi="Consolas" w:cs="Times New Roman"/>
+          <w:color w:val="D4D4D4"/>
+          <w:sz w:val="20"/>
+          <w:szCs w:val="20"/>
+          <w:lang w:val="ru-RU" w:eastAsia="ru-RU"/>
+        </w:rPr>
+        <w:t xml:space="preserve"> ХНУ </w:t>
+      </w:r>
+      <w:proofErr w:type="spellStart"/>
+      <w:r>
+        <w:rPr>
+          <w:rFonts w:ascii="Consolas" w:eastAsia="Times New Roman" w:hAnsi="Consolas" w:cs="Times New Roman"/>
+          <w:color w:val="D4D4D4"/>
+          <w:sz w:val="20"/>
+          <w:szCs w:val="20"/>
+          <w:lang w:val="ru-RU" w:eastAsia="ru-RU"/>
+        </w:rPr>
+        <w:t>імені</w:t>
+      </w:r>
+      <w:proofErr w:type="spellEnd"/>
+      <w:r>
+        <w:rPr>
+          <w:rFonts w:ascii="Consolas" w:eastAsia="Times New Roman" w:hAnsi="Consolas" w:cs="Times New Roman"/>
+          <w:color w:val="D4D4D4"/>
+          <w:sz w:val="20"/>
+          <w:szCs w:val="20"/>
+          <w:lang w:val="ru-RU" w:eastAsia="ru-RU"/>
+        </w:rPr>
+        <w:t xml:space="preserve"> В. Н. </w:t>
+      </w:r>
+      <w:proofErr w:type="spellStart"/>
+      <w:r>
+        <w:rPr>
+          <w:rFonts w:ascii="Consolas" w:eastAsia="Times New Roman" w:hAnsi="Consolas" w:cs="Times New Roman"/>
+          <w:color w:val="D4D4D4"/>
+          <w:sz w:val="20"/>
+          <w:szCs w:val="20"/>
+          <w:lang w:val="ru-RU" w:eastAsia="ru-RU"/>
+        </w:rPr>
+        <w:t>Каразіна</w:t>
+      </w:r>
+      <w:proofErr w:type="spellEnd"/>
+      <w:r>
+        <w:rPr>
+          <w:rFonts w:ascii="Consolas" w:eastAsia="Times New Roman" w:hAnsi="Consolas" w:cs="Times New Roman"/>
+          <w:color w:val="D4D4D4"/>
+          <w:sz w:val="20"/>
+          <w:szCs w:val="20"/>
+          <w:lang w:val="ru-RU" w:eastAsia="ru-RU"/>
+        </w:rPr>
+        <w:t xml:space="preserve">, </w:t>
       </w:r>
     </w:p>
     <w:p>
@@ -4200,7 +5472,117 @@
           <w:szCs w:val="20"/>
           <w:lang w:val="ru-RU" w:eastAsia="ru-RU"/>
         </w:rPr>
-        <w:t xml:space="preserve">            який входить до найкращих 500 ВНЗ світу та НТУ «ХПІ», який входить до найкращих 1000, </w:t>
+        <w:t xml:space="preserve">            </w:t>
+      </w:r>
+      <w:proofErr w:type="spellStart"/>
+      <w:r>
+        <w:rPr>
+          <w:rFonts w:ascii="Consolas" w:eastAsia="Times New Roman" w:hAnsi="Consolas" w:cs="Times New Roman"/>
+          <w:color w:val="D4D4D4"/>
+          <w:sz w:val="20"/>
+          <w:szCs w:val="20"/>
+          <w:lang w:val="ru-RU" w:eastAsia="ru-RU"/>
+        </w:rPr>
+        <w:t>який</w:t>
+      </w:r>
+      <w:proofErr w:type="spellEnd"/>
+      <w:r>
+        <w:rPr>
+          <w:rFonts w:ascii="Consolas" w:eastAsia="Times New Roman" w:hAnsi="Consolas" w:cs="Times New Roman"/>
+          <w:color w:val="D4D4D4"/>
+          <w:sz w:val="20"/>
+          <w:szCs w:val="20"/>
+          <w:lang w:val="ru-RU" w:eastAsia="ru-RU"/>
+        </w:rPr>
+        <w:t xml:space="preserve"> входить до </w:t>
+      </w:r>
+      <w:proofErr w:type="spellStart"/>
+      <w:r>
+        <w:rPr>
+          <w:rFonts w:ascii="Consolas" w:eastAsia="Times New Roman" w:hAnsi="Consolas" w:cs="Times New Roman"/>
+          <w:color w:val="D4D4D4"/>
+          <w:sz w:val="20"/>
+          <w:szCs w:val="20"/>
+          <w:lang w:val="ru-RU" w:eastAsia="ru-RU"/>
+        </w:rPr>
+        <w:t>найкращих</w:t>
+      </w:r>
+      <w:proofErr w:type="spellEnd"/>
+      <w:r>
+        <w:rPr>
+          <w:rFonts w:ascii="Consolas" w:eastAsia="Times New Roman" w:hAnsi="Consolas" w:cs="Times New Roman"/>
+          <w:color w:val="D4D4D4"/>
+          <w:sz w:val="20"/>
+          <w:szCs w:val="20"/>
+          <w:lang w:val="ru-RU" w:eastAsia="ru-RU"/>
+        </w:rPr>
+        <w:t xml:space="preserve"> 500 ВНЗ </w:t>
+      </w:r>
+      <w:proofErr w:type="spellStart"/>
+      <w:r>
+        <w:rPr>
+          <w:rFonts w:ascii="Consolas" w:eastAsia="Times New Roman" w:hAnsi="Consolas" w:cs="Times New Roman"/>
+          <w:color w:val="D4D4D4"/>
+          <w:sz w:val="20"/>
+          <w:szCs w:val="20"/>
+          <w:lang w:val="ru-RU" w:eastAsia="ru-RU"/>
+        </w:rPr>
+        <w:t>світу</w:t>
+      </w:r>
+      <w:proofErr w:type="spellEnd"/>
+      <w:r>
+        <w:rPr>
+          <w:rFonts w:ascii="Consolas" w:eastAsia="Times New Roman" w:hAnsi="Consolas" w:cs="Times New Roman"/>
+          <w:color w:val="D4D4D4"/>
+          <w:sz w:val="20"/>
+          <w:szCs w:val="20"/>
+          <w:lang w:val="ru-RU" w:eastAsia="ru-RU"/>
+        </w:rPr>
+        <w:t xml:space="preserve"> та НТУ «ХПІ», </w:t>
+      </w:r>
+      <w:proofErr w:type="spellStart"/>
+      <w:r>
+        <w:rPr>
+          <w:rFonts w:ascii="Consolas" w:eastAsia="Times New Roman" w:hAnsi="Consolas" w:cs="Times New Roman"/>
+          <w:color w:val="D4D4D4"/>
+          <w:sz w:val="20"/>
+          <w:szCs w:val="20"/>
+          <w:lang w:val="ru-RU" w:eastAsia="ru-RU"/>
+        </w:rPr>
+        <w:t>який</w:t>
+      </w:r>
+      <w:proofErr w:type="spellEnd"/>
+      <w:r>
+        <w:rPr>
+          <w:rFonts w:ascii="Consolas" w:eastAsia="Times New Roman" w:hAnsi="Consolas" w:cs="Times New Roman"/>
+          <w:color w:val="D4D4D4"/>
+          <w:sz w:val="20"/>
+          <w:szCs w:val="20"/>
+          <w:lang w:val="ru-RU" w:eastAsia="ru-RU"/>
+        </w:rPr>
+        <w:t xml:space="preserve"> входить до </w:t>
+      </w:r>
+      <w:proofErr w:type="spellStart"/>
+      <w:r>
+        <w:rPr>
+          <w:rFonts w:ascii="Consolas" w:eastAsia="Times New Roman" w:hAnsi="Consolas" w:cs="Times New Roman"/>
+          <w:color w:val="D4D4D4"/>
+          <w:sz w:val="20"/>
+          <w:szCs w:val="20"/>
+          <w:lang w:val="ru-RU" w:eastAsia="ru-RU"/>
+        </w:rPr>
+        <w:t>найкращих</w:t>
+      </w:r>
+      <w:proofErr w:type="spellEnd"/>
+      <w:r>
+        <w:rPr>
+          <w:rFonts w:ascii="Consolas" w:eastAsia="Times New Roman" w:hAnsi="Consolas" w:cs="Times New Roman"/>
+          <w:color w:val="D4D4D4"/>
+          <w:sz w:val="20"/>
+          <w:szCs w:val="20"/>
+          <w:lang w:val="ru-RU" w:eastAsia="ru-RU"/>
+        </w:rPr>
+        <w:t xml:space="preserve"> 1000, </w:t>
       </w:r>
     </w:p>
     <w:p>
@@ -4226,7 +5608,184 @@
           <w:szCs w:val="20"/>
           <w:lang w:val="ru-RU" w:eastAsia="ru-RU"/>
         </w:rPr>
-        <w:t>            8 музеїв, міська картинна галерея, 7 державних театрів і кілька десятків недержавних, 80 бібліотек.</w:t>
+        <w:t xml:space="preserve">            8 </w:t>
+      </w:r>
+      <w:proofErr w:type="spellStart"/>
+      <w:r>
+        <w:rPr>
+          <w:rFonts w:ascii="Consolas" w:eastAsia="Times New Roman" w:hAnsi="Consolas" w:cs="Times New Roman"/>
+          <w:color w:val="D4D4D4"/>
+          <w:sz w:val="20"/>
+          <w:szCs w:val="20"/>
+          <w:lang w:val="ru-RU" w:eastAsia="ru-RU"/>
+        </w:rPr>
+        <w:t>музеїв</w:t>
+      </w:r>
+      <w:proofErr w:type="spellEnd"/>
+      <w:r>
+        <w:rPr>
+          <w:rFonts w:ascii="Consolas" w:eastAsia="Times New Roman" w:hAnsi="Consolas" w:cs="Times New Roman"/>
+          <w:color w:val="D4D4D4"/>
+          <w:sz w:val="20"/>
+          <w:szCs w:val="20"/>
+          <w:lang w:val="ru-RU" w:eastAsia="ru-RU"/>
+        </w:rPr>
+        <w:t xml:space="preserve">, </w:t>
+      </w:r>
+      <w:proofErr w:type="spellStart"/>
+      <w:r>
+        <w:rPr>
+          <w:rFonts w:ascii="Consolas" w:eastAsia="Times New Roman" w:hAnsi="Consolas" w:cs="Times New Roman"/>
+          <w:color w:val="D4D4D4"/>
+          <w:sz w:val="20"/>
+          <w:szCs w:val="20"/>
+          <w:lang w:val="ru-RU" w:eastAsia="ru-RU"/>
+        </w:rPr>
+        <w:t>міська</w:t>
+      </w:r>
+      <w:proofErr w:type="spellEnd"/>
+      <w:r>
+        <w:rPr>
+          <w:rFonts w:ascii="Consolas" w:eastAsia="Times New Roman" w:hAnsi="Consolas" w:cs="Times New Roman"/>
+          <w:color w:val="D4D4D4"/>
+          <w:sz w:val="20"/>
+          <w:szCs w:val="20"/>
+          <w:lang w:val="ru-RU" w:eastAsia="ru-RU"/>
+        </w:rPr>
+        <w:t xml:space="preserve"> картинна галерея, 7 </w:t>
+      </w:r>
+      <w:proofErr w:type="spellStart"/>
+      <w:r>
+        <w:rPr>
+          <w:rFonts w:ascii="Consolas" w:eastAsia="Times New Roman" w:hAnsi="Consolas" w:cs="Times New Roman"/>
+          <w:color w:val="D4D4D4"/>
+          <w:sz w:val="20"/>
+          <w:szCs w:val="20"/>
+          <w:lang w:val="ru-RU" w:eastAsia="ru-RU"/>
+        </w:rPr>
+        <w:t>державних</w:t>
+      </w:r>
+      <w:proofErr w:type="spellEnd"/>
+      <w:r>
+        <w:rPr>
+          <w:rFonts w:ascii="Consolas" w:eastAsia="Times New Roman" w:hAnsi="Consolas" w:cs="Times New Roman"/>
+          <w:color w:val="D4D4D4"/>
+          <w:sz w:val="20"/>
+          <w:szCs w:val="20"/>
+          <w:lang w:val="ru-RU" w:eastAsia="ru-RU"/>
+        </w:rPr>
+        <w:t xml:space="preserve"> </w:t>
+      </w:r>
+      <w:proofErr w:type="spellStart"/>
+      <w:r>
+        <w:rPr>
+          <w:rFonts w:ascii="Consolas" w:eastAsia="Times New Roman" w:hAnsi="Consolas" w:cs="Times New Roman"/>
+          <w:color w:val="D4D4D4"/>
+          <w:sz w:val="20"/>
+          <w:szCs w:val="20"/>
+          <w:lang w:val="ru-RU" w:eastAsia="ru-RU"/>
+        </w:rPr>
+        <w:t>театрів</w:t>
+      </w:r>
+      <w:proofErr w:type="spellEnd"/>
+      <w:r>
+        <w:rPr>
+          <w:rFonts w:ascii="Consolas" w:eastAsia="Times New Roman" w:hAnsi="Consolas" w:cs="Times New Roman"/>
+          <w:color w:val="D4D4D4"/>
+          <w:sz w:val="20"/>
+          <w:szCs w:val="20"/>
+          <w:lang w:val="ru-RU" w:eastAsia="ru-RU"/>
+        </w:rPr>
+        <w:t xml:space="preserve"> і </w:t>
+      </w:r>
+      <w:proofErr w:type="spellStart"/>
+      <w:r>
+        <w:rPr>
+          <w:rFonts w:ascii="Consolas" w:eastAsia="Times New Roman" w:hAnsi="Consolas" w:cs="Times New Roman"/>
+          <w:color w:val="D4D4D4"/>
+          <w:sz w:val="20"/>
+          <w:szCs w:val="20"/>
+          <w:lang w:val="ru-RU" w:eastAsia="ru-RU"/>
+        </w:rPr>
+        <w:t>кілька</w:t>
+      </w:r>
+      <w:proofErr w:type="spellEnd"/>
+      <w:r>
+        <w:rPr>
+          <w:rFonts w:ascii="Consolas" w:eastAsia="Times New Roman" w:hAnsi="Consolas" w:cs="Times New Roman"/>
+          <w:color w:val="D4D4D4"/>
+          <w:sz w:val="20"/>
+          <w:szCs w:val="20"/>
+          <w:lang w:val="ru-RU" w:eastAsia="ru-RU"/>
+        </w:rPr>
+        <w:t xml:space="preserve"> </w:t>
+      </w:r>
+      <w:proofErr w:type="spellStart"/>
+      <w:r>
+        <w:rPr>
+          <w:rFonts w:ascii="Consolas" w:eastAsia="Times New Roman" w:hAnsi="Consolas" w:cs="Times New Roman"/>
+          <w:color w:val="D4D4D4"/>
+          <w:sz w:val="20"/>
+          <w:szCs w:val="20"/>
+          <w:lang w:val="ru-RU" w:eastAsia="ru-RU"/>
+        </w:rPr>
+        <w:t>десятків</w:t>
+      </w:r>
+      <w:proofErr w:type="spellEnd"/>
+      <w:r>
+        <w:rPr>
+          <w:rFonts w:ascii="Consolas" w:eastAsia="Times New Roman" w:hAnsi="Consolas" w:cs="Times New Roman"/>
+          <w:color w:val="D4D4D4"/>
+          <w:sz w:val="20"/>
+          <w:szCs w:val="20"/>
+          <w:lang w:val="ru-RU" w:eastAsia="ru-RU"/>
+        </w:rPr>
+        <w:t xml:space="preserve"> </w:t>
+      </w:r>
+      <w:proofErr w:type="spellStart"/>
+      <w:r>
+        <w:rPr>
+          <w:rFonts w:ascii="Consolas" w:eastAsia="Times New Roman" w:hAnsi="Consolas" w:cs="Times New Roman"/>
+          <w:color w:val="D4D4D4"/>
+          <w:sz w:val="20"/>
+          <w:szCs w:val="20"/>
+          <w:lang w:val="ru-RU" w:eastAsia="ru-RU"/>
+        </w:rPr>
+        <w:t>недержавних</w:t>
+      </w:r>
+      <w:proofErr w:type="spellEnd"/>
+      <w:r>
+        <w:rPr>
+          <w:rFonts w:ascii="Consolas" w:eastAsia="Times New Roman" w:hAnsi="Consolas" w:cs="Times New Roman"/>
+          <w:color w:val="D4D4D4"/>
+          <w:sz w:val="20"/>
+          <w:szCs w:val="20"/>
+          <w:lang w:val="ru-RU" w:eastAsia="ru-RU"/>
+        </w:rPr>
+        <w:t xml:space="preserve">, 80 </w:t>
+      </w:r>
+      <w:proofErr w:type="spellStart"/>
+      <w:proofErr w:type="gramStart"/>
+      <w:r>
+        <w:rPr>
+          <w:rFonts w:ascii="Consolas" w:eastAsia="Times New Roman" w:hAnsi="Consolas" w:cs="Times New Roman"/>
+          <w:color w:val="D4D4D4"/>
+          <w:sz w:val="20"/>
+          <w:szCs w:val="20"/>
+          <w:lang w:val="ru-RU" w:eastAsia="ru-RU"/>
+        </w:rPr>
+        <w:t>бібліотек</w:t>
+      </w:r>
+      <w:proofErr w:type="spellEnd"/>
+      <w:r>
+        <w:rPr>
+          <w:rFonts w:ascii="Consolas" w:eastAsia="Times New Roman" w:hAnsi="Consolas" w:cs="Times New Roman"/>
+          <w:color w:val="D4D4D4"/>
+          <w:sz w:val="20"/>
+          <w:szCs w:val="20"/>
+          <w:lang w:val="ru-RU" w:eastAsia="ru-RU"/>
+        </w:rPr>
+        <w:t>.</w:t>
       </w:r>
       <w:r>
         <w:rPr>
@@ -4236,7 +5795,18 @@
           <w:szCs w:val="20"/>
           <w:lang w:val="ru-RU" w:eastAsia="ru-RU"/>
         </w:rPr>
-        <w:t>&lt;/</w:t>
+        <w:t>&lt;</w:t>
+      </w:r>
+      <w:proofErr w:type="gramEnd"/>
+      <w:r>
+        <w:rPr>
+          <w:rFonts w:ascii="Consolas" w:eastAsia="Times New Roman" w:hAnsi="Consolas" w:cs="Times New Roman"/>
+          <w:color w:val="808080"/>
+          <w:sz w:val="20"/>
+          <w:szCs w:val="20"/>
+          <w:lang w:val="ru-RU" w:eastAsia="ru-RU"/>
+        </w:rPr>
+        <w:t>/</w:t>
       </w:r>
       <w:r>
         <w:rPr>
@@ -4495,7 +6065,29 @@
           <w:szCs w:val="20"/>
           <w:lang w:val="en-US" w:eastAsia="ru-RU"/>
         </w:rPr>
-        <w:t>"img-container"</w:t>
+        <w:t>"</w:t>
+      </w:r>
+      <w:proofErr w:type="spellStart"/>
+      <w:r>
+        <w:rPr>
+          <w:rFonts w:ascii="Consolas" w:eastAsia="Times New Roman" w:hAnsi="Consolas" w:cs="Times New Roman"/>
+          <w:color w:val="CE9178"/>
+          <w:sz w:val="20"/>
+          <w:szCs w:val="20"/>
+          <w:lang w:val="en-US" w:eastAsia="ru-RU"/>
+        </w:rPr>
+        <w:t>img</w:t>
+      </w:r>
+      <w:proofErr w:type="spellEnd"/>
+      <w:r>
+        <w:rPr>
+          <w:rFonts w:ascii="Consolas" w:eastAsia="Times New Roman" w:hAnsi="Consolas" w:cs="Times New Roman"/>
+          <w:color w:val="CE9178"/>
+          <w:sz w:val="20"/>
+          <w:szCs w:val="20"/>
+          <w:lang w:val="en-US" w:eastAsia="ru-RU"/>
+        </w:rPr>
+        <w:t>-container"</w:t>
       </w:r>
       <w:r>
         <w:rPr>
@@ -4563,6 +6155,7 @@
         </w:rPr>
         <w:t xml:space="preserve"> </w:t>
       </w:r>
+      <w:proofErr w:type="spellStart"/>
       <w:r>
         <w:rPr>
           <w:rFonts w:ascii="Consolas" w:eastAsia="Times New Roman" w:hAnsi="Consolas" w:cs="Times New Roman"/>
@@ -4573,6 +6166,7 @@
         </w:rPr>
         <w:t>href</w:t>
       </w:r>
+      <w:proofErr w:type="spellEnd"/>
       <w:r>
         <w:rPr>
           <w:rFonts w:ascii="Consolas" w:eastAsia="Times New Roman" w:hAnsi="Consolas" w:cs="Times New Roman"/>
@@ -4623,6 +6217,7 @@
         </w:rPr>
         <w:t xml:space="preserve"> </w:t>
       </w:r>
+      <w:proofErr w:type="spellStart"/>
       <w:r>
         <w:rPr>
           <w:rFonts w:ascii="Consolas" w:eastAsia="Times New Roman" w:hAnsi="Consolas" w:cs="Times New Roman"/>
@@ -4633,6 +6228,7 @@
         </w:rPr>
         <w:t>src</w:t>
       </w:r>
+      <w:proofErr w:type="spellEnd"/>
       <w:r>
         <w:rPr>
           <w:rFonts w:ascii="Consolas" w:eastAsia="Times New Roman" w:hAnsi="Consolas" w:cs="Times New Roman"/>
@@ -4651,7 +6247,29 @@
           <w:szCs w:val="20"/>
           <w:lang w:val="en-US" w:eastAsia="ru-RU"/>
         </w:rPr>
-        <w:t>"img/Kharkov.jpg"</w:t>
+        <w:t>"</w:t>
+      </w:r>
+      <w:proofErr w:type="spellStart"/>
+      <w:r>
+        <w:rPr>
+          <w:rFonts w:ascii="Consolas" w:eastAsia="Times New Roman" w:hAnsi="Consolas" w:cs="Times New Roman"/>
+          <w:color w:val="CE9178"/>
+          <w:sz w:val="20"/>
+          <w:szCs w:val="20"/>
+          <w:lang w:val="en-US" w:eastAsia="ru-RU"/>
+        </w:rPr>
+        <w:t>img</w:t>
+      </w:r>
+      <w:proofErr w:type="spellEnd"/>
+      <w:r>
+        <w:rPr>
+          <w:rFonts w:ascii="Consolas" w:eastAsia="Times New Roman" w:hAnsi="Consolas" w:cs="Times New Roman"/>
+          <w:color w:val="CE9178"/>
+          <w:sz w:val="20"/>
+          <w:szCs w:val="20"/>
+          <w:lang w:val="en-US" w:eastAsia="ru-RU"/>
+        </w:rPr>
+        <w:t>/Kharkov.jpg"</w:t>
       </w:r>
       <w:r>
         <w:rPr>
@@ -4961,6 +6579,7 @@
         </w:rPr>
         <w:t>"</w:t>
       </w:r>
+      <w:proofErr w:type="spellStart"/>
       <w:r>
         <w:rPr>
           <w:rFonts w:ascii="Consolas" w:eastAsia="Times New Roman" w:hAnsi="Consolas" w:cs="Times New Roman"/>
@@ -4971,6 +6590,7 @@
         </w:rPr>
         <w:t>imgDelete</w:t>
       </w:r>
+      <w:proofErr w:type="spellEnd"/>
       <w:r>
         <w:rPr>
           <w:rFonts w:ascii="Consolas" w:eastAsia="Times New Roman" w:hAnsi="Consolas" w:cs="Times New Roman"/>
@@ -5117,6 +6737,7 @@
         </w:rPr>
         <w:t>"</w:t>
       </w:r>
+      <w:proofErr w:type="spellStart"/>
       <w:r>
         <w:rPr>
           <w:rFonts w:ascii="Consolas" w:eastAsia="Times New Roman" w:hAnsi="Consolas" w:cs="Times New Roman"/>
@@ -5127,6 +6748,7 @@
         </w:rPr>
         <w:t>sizeDown</w:t>
       </w:r>
+      <w:proofErr w:type="spellEnd"/>
       <w:r>
         <w:rPr>
           <w:rFonts w:ascii="Consolas" w:eastAsia="Times New Roman" w:hAnsi="Consolas" w:cs="Times New Roman"/>
@@ -5273,6 +6895,7 @@
         </w:rPr>
         <w:t>"</w:t>
       </w:r>
+      <w:proofErr w:type="spellStart"/>
       <w:r>
         <w:rPr>
           <w:rFonts w:ascii="Consolas" w:eastAsia="Times New Roman" w:hAnsi="Consolas" w:cs="Times New Roman"/>
@@ -5283,6 +6906,7 @@
         </w:rPr>
         <w:t>sizeUp</w:t>
       </w:r>
+      <w:proofErr w:type="spellEnd"/>
       <w:r>
         <w:rPr>
           <w:rFonts w:ascii="Consolas" w:eastAsia="Times New Roman" w:hAnsi="Consolas" w:cs="Times New Roman"/>
@@ -5429,6 +7053,7 @@
         </w:rPr>
         <w:t>"</w:t>
       </w:r>
+      <w:proofErr w:type="spellStart"/>
       <w:r>
         <w:rPr>
           <w:rFonts w:ascii="Consolas" w:eastAsia="Times New Roman" w:hAnsi="Consolas" w:cs="Times New Roman"/>
@@ -5439,6 +7064,7 @@
         </w:rPr>
         <w:t>imgAdd</w:t>
       </w:r>
+      <w:proofErr w:type="spellEnd"/>
       <w:r>
         <w:rPr>
           <w:rFonts w:ascii="Consolas" w:eastAsia="Times New Roman" w:hAnsi="Consolas" w:cs="Times New Roman"/>
@@ -5667,6 +7293,7 @@
         </w:rPr>
         <w:t xml:space="preserve"> </w:t>
       </w:r>
+      <w:proofErr w:type="spellStart"/>
       <w:r>
         <w:rPr>
           <w:rFonts w:ascii="Consolas" w:eastAsia="Times New Roman" w:hAnsi="Consolas" w:cs="Times New Roman"/>
@@ -5677,6 +7304,7 @@
         </w:rPr>
         <w:t>src</w:t>
       </w:r>
+      <w:proofErr w:type="spellEnd"/>
       <w:r>
         <w:rPr>
           <w:rFonts w:ascii="Consolas" w:eastAsia="Times New Roman" w:hAnsi="Consolas" w:cs="Times New Roman"/>
@@ -6234,7 +7862,29 @@
           <w:szCs w:val="20"/>
           <w:lang w:val="en-US" w:eastAsia="ru-RU"/>
         </w:rPr>
-        <w:t>.img-container</w:t>
+        <w:t>.</w:t>
+      </w:r>
+      <w:proofErr w:type="spellStart"/>
+      <w:r>
+        <w:rPr>
+          <w:rFonts w:ascii="Consolas" w:eastAsia="Times New Roman" w:hAnsi="Consolas" w:cs="Times New Roman"/>
+          <w:color w:val="D7BA7D"/>
+          <w:sz w:val="20"/>
+          <w:szCs w:val="20"/>
+          <w:lang w:val="en-US" w:eastAsia="ru-RU"/>
+        </w:rPr>
+        <w:t>img</w:t>
+      </w:r>
+      <w:proofErr w:type="spellEnd"/>
+      <w:r>
+        <w:rPr>
+          <w:rFonts w:ascii="Consolas" w:eastAsia="Times New Roman" w:hAnsi="Consolas" w:cs="Times New Roman"/>
+          <w:color w:val="D7BA7D"/>
+          <w:sz w:val="20"/>
+          <w:szCs w:val="20"/>
+          <w:lang w:val="en-US" w:eastAsia="ru-RU"/>
+        </w:rPr>
+        <w:t>-container</w:t>
       </w:r>
       <w:r>
         <w:rPr>
@@ -6502,6 +8152,7 @@
           <w:lang w:val="en-US" w:eastAsia="ru-RU"/>
         </w:rPr>
       </w:pPr>
+      <w:proofErr w:type="gramStart"/>
       <w:r>
         <w:rPr>
           <w:rFonts w:ascii="Consolas" w:eastAsia="Times New Roman" w:hAnsi="Consolas" w:cs="Times New Roman"/>
@@ -6510,7 +8161,18 @@
           <w:szCs w:val="20"/>
           <w:lang w:val="en-US" w:eastAsia="ru-RU"/>
         </w:rPr>
-        <w:t>.button-container</w:t>
+        <w:t>.button</w:t>
+      </w:r>
+      <w:proofErr w:type="gramEnd"/>
+      <w:r>
+        <w:rPr>
+          <w:rFonts w:ascii="Consolas" w:eastAsia="Times New Roman" w:hAnsi="Consolas" w:cs="Times New Roman"/>
+          <w:color w:val="D7BA7D"/>
+          <w:sz w:val="20"/>
+          <w:szCs w:val="20"/>
+          <w:lang w:val="en-US" w:eastAsia="ru-RU"/>
+        </w:rPr>
+        <w:t>-container</w:t>
       </w:r>
       <w:r>
         <w:rPr>
@@ -7031,6 +8693,8 @@
         </w:rPr>
         <w:t xml:space="preserve"> = </w:t>
       </w:r>
+      <w:proofErr w:type="spellStart"/>
+      <w:proofErr w:type="gramStart"/>
       <w:r>
         <w:rPr>
           <w:rFonts w:ascii="Consolas" w:eastAsia="Times New Roman" w:hAnsi="Consolas" w:cs="Times New Roman"/>
@@ -7061,6 +8725,8 @@
         </w:rPr>
         <w:t>getElementById</w:t>
       </w:r>
+      <w:proofErr w:type="spellEnd"/>
+      <w:proofErr w:type="gramEnd"/>
       <w:r>
         <w:rPr>
           <w:rFonts w:ascii="Consolas" w:eastAsia="Times New Roman" w:hAnsi="Consolas" w:cs="Times New Roman"/>
@@ -7167,6 +8833,7 @@
         </w:rPr>
         <w:t xml:space="preserve">, </w:t>
       </w:r>
+      <w:proofErr w:type="gramStart"/>
       <w:r>
         <w:rPr>
           <w:rFonts w:ascii="Consolas" w:eastAsia="Times New Roman" w:hAnsi="Consolas" w:cs="Times New Roman"/>
@@ -7185,7 +8852,18 @@
           <w:szCs w:val="20"/>
           <w:lang w:val="en-US" w:eastAsia="ru-RU"/>
         </w:rPr>
-        <w:t>() {</w:t>
+        <w:t>(</w:t>
+      </w:r>
+      <w:proofErr w:type="gramEnd"/>
+      <w:r>
+        <w:rPr>
+          <w:rFonts w:ascii="Consolas" w:eastAsia="Times New Roman" w:hAnsi="Consolas" w:cs="Times New Roman"/>
+          <w:color w:val="D4D4D4"/>
+          <w:sz w:val="20"/>
+          <w:szCs w:val="20"/>
+          <w:lang w:val="en-US" w:eastAsia="ru-RU"/>
+        </w:rPr>
+        <w:t>) {</w:t>
       </w:r>
     </w:p>
     <w:p>
@@ -7213,6 +8891,7 @@
         </w:rPr>
         <w:t xml:space="preserve">    </w:t>
       </w:r>
+      <w:proofErr w:type="gramStart"/>
       <w:r>
         <w:rPr>
           <w:rFonts w:ascii="Consolas" w:eastAsia="Times New Roman" w:hAnsi="Consolas" w:cs="Times New Roman"/>
@@ -7233,6 +8912,7 @@
         </w:rPr>
         <w:t>(</w:t>
       </w:r>
+      <w:proofErr w:type="gramEnd"/>
       <w:r>
         <w:rPr>
           <w:rFonts w:ascii="Consolas" w:eastAsia="Times New Roman" w:hAnsi="Consolas" w:cs="Times New Roman"/>
@@ -7419,6 +9099,7 @@
         </w:rPr>
         <w:t xml:space="preserve">        </w:t>
       </w:r>
+      <w:proofErr w:type="gramStart"/>
       <w:r>
         <w:rPr>
           <w:rFonts w:ascii="Consolas" w:eastAsia="Times New Roman" w:hAnsi="Consolas" w:cs="Times New Roman"/>
@@ -7469,6 +9150,7 @@
         </w:rPr>
         <w:t>background</w:t>
       </w:r>
+      <w:proofErr w:type="gramEnd"/>
       <w:r>
         <w:rPr>
           <w:rFonts w:ascii="Consolas" w:eastAsia="Times New Roman" w:hAnsi="Consolas" w:cs="Times New Roman"/>
@@ -7525,6 +9207,7 @@
         </w:rPr>
         <w:t xml:space="preserve">        </w:t>
       </w:r>
+      <w:proofErr w:type="gramStart"/>
       <w:r>
         <w:rPr>
           <w:rFonts w:ascii="Consolas" w:eastAsia="Times New Roman" w:hAnsi="Consolas" w:cs="Times New Roman"/>
@@ -7575,6 +9258,7 @@
         </w:rPr>
         <w:t>color</w:t>
       </w:r>
+      <w:proofErr w:type="gramEnd"/>
       <w:r>
         <w:rPr>
           <w:rFonts w:ascii="Consolas" w:eastAsia="Times New Roman" w:hAnsi="Consolas" w:cs="Times New Roman"/>
@@ -7631,6 +9315,7 @@
         </w:rPr>
         <w:t xml:space="preserve">        </w:t>
       </w:r>
+      <w:proofErr w:type="gramStart"/>
       <w:r>
         <w:rPr>
           <w:rFonts w:ascii="Consolas" w:eastAsia="Times New Roman" w:hAnsi="Consolas" w:cs="Times New Roman"/>
@@ -7671,6 +9356,7 @@
         </w:rPr>
         <w:t>(</w:t>
       </w:r>
+      <w:proofErr w:type="gramEnd"/>
       <w:r>
         <w:rPr>
           <w:rFonts w:ascii="Consolas" w:eastAsia="Times New Roman" w:hAnsi="Consolas" w:cs="Times New Roman"/>
@@ -7789,6 +9475,7 @@
         </w:rPr>
         <w:t xml:space="preserve">        </w:t>
       </w:r>
+      <w:proofErr w:type="gramStart"/>
       <w:r>
         <w:rPr>
           <w:rFonts w:ascii="Consolas" w:eastAsia="Times New Roman" w:hAnsi="Consolas" w:cs="Times New Roman"/>
@@ -7839,6 +9526,7 @@
         </w:rPr>
         <w:t>background</w:t>
       </w:r>
+      <w:proofErr w:type="gramEnd"/>
       <w:r>
         <w:rPr>
           <w:rFonts w:ascii="Consolas" w:eastAsia="Times New Roman" w:hAnsi="Consolas" w:cs="Times New Roman"/>
@@ -7895,6 +9583,7 @@
         </w:rPr>
         <w:t xml:space="preserve">        </w:t>
       </w:r>
+      <w:proofErr w:type="gramStart"/>
       <w:r>
         <w:rPr>
           <w:rFonts w:ascii="Consolas" w:eastAsia="Times New Roman" w:hAnsi="Consolas" w:cs="Times New Roman"/>
@@ -7945,6 +9634,7 @@
         </w:rPr>
         <w:t>color</w:t>
       </w:r>
+      <w:proofErr w:type="gramEnd"/>
       <w:r>
         <w:rPr>
           <w:rFonts w:ascii="Consolas" w:eastAsia="Times New Roman" w:hAnsi="Consolas" w:cs="Times New Roman"/>
@@ -8001,6 +9691,7 @@
         </w:rPr>
         <w:t xml:space="preserve">        </w:t>
       </w:r>
+      <w:proofErr w:type="gramStart"/>
       <w:r>
         <w:rPr>
           <w:rFonts w:ascii="Consolas" w:eastAsia="Times New Roman" w:hAnsi="Consolas" w:cs="Times New Roman"/>
@@ -8041,6 +9732,7 @@
         </w:rPr>
         <w:t>(</w:t>
       </w:r>
+      <w:proofErr w:type="gramEnd"/>
       <w:r>
         <w:rPr>
           <w:rFonts w:ascii="Consolas" w:eastAsia="Times New Roman" w:hAnsi="Consolas" w:cs="Times New Roman"/>
@@ -8185,6 +9877,8 @@
         </w:rPr>
         <w:t xml:space="preserve"> = </w:t>
       </w:r>
+      <w:proofErr w:type="spellStart"/>
+      <w:proofErr w:type="gramStart"/>
       <w:r>
         <w:rPr>
           <w:rFonts w:ascii="Consolas" w:eastAsia="Times New Roman" w:hAnsi="Consolas" w:cs="Times New Roman"/>
@@ -8215,6 +9909,8 @@
         </w:rPr>
         <w:t>querySelector</w:t>
       </w:r>
+      <w:proofErr w:type="spellEnd"/>
+      <w:proofErr w:type="gramEnd"/>
       <w:r>
         <w:rPr>
           <w:rFonts w:ascii="Consolas" w:eastAsia="Times New Roman" w:hAnsi="Consolas" w:cs="Times New Roman"/>
@@ -8301,6 +9997,7 @@
         </w:rPr>
         <w:t xml:space="preserve"> = </w:t>
       </w:r>
+      <w:proofErr w:type="gramStart"/>
       <w:r>
         <w:rPr>
           <w:rFonts w:ascii="Consolas" w:eastAsia="Times New Roman" w:hAnsi="Consolas" w:cs="Times New Roman"/>
@@ -8319,7 +10016,18 @@
           <w:szCs w:val="20"/>
           <w:lang w:val="en-US" w:eastAsia="ru-RU"/>
         </w:rPr>
-        <w:t>() {</w:t>
+        <w:t>(</w:t>
+      </w:r>
+      <w:proofErr w:type="gramEnd"/>
+      <w:r>
+        <w:rPr>
+          <w:rFonts w:ascii="Consolas" w:eastAsia="Times New Roman" w:hAnsi="Consolas" w:cs="Times New Roman"/>
+          <w:color w:val="D4D4D4"/>
+          <w:sz w:val="20"/>
+          <w:szCs w:val="20"/>
+          <w:lang w:val="en-US" w:eastAsia="ru-RU"/>
+        </w:rPr>
+        <w:t>) {</w:t>
       </w:r>
     </w:p>
     <w:p>
@@ -8347,6 +10055,7 @@
         </w:rPr>
         <w:t xml:space="preserve">    </w:t>
       </w:r>
+      <w:proofErr w:type="gramStart"/>
       <w:r>
         <w:rPr>
           <w:rFonts w:ascii="Consolas" w:eastAsia="Times New Roman" w:hAnsi="Consolas" w:cs="Times New Roman"/>
@@ -8367,6 +10076,7 @@
         </w:rPr>
         <w:t>(</w:t>
       </w:r>
+      <w:proofErr w:type="gramEnd"/>
       <w:r>
         <w:rPr>
           <w:rFonts w:ascii="Consolas" w:eastAsia="Times New Roman" w:hAnsi="Consolas" w:cs="Times New Roman"/>
@@ -8553,6 +10263,7 @@
         </w:rPr>
         <w:t xml:space="preserve">        </w:t>
       </w:r>
+      <w:proofErr w:type="gramStart"/>
       <w:r>
         <w:rPr>
           <w:rFonts w:ascii="Consolas" w:eastAsia="Times New Roman" w:hAnsi="Consolas" w:cs="Times New Roman"/>
@@ -8603,6 +10314,7 @@
         </w:rPr>
         <w:t>background</w:t>
       </w:r>
+      <w:proofErr w:type="gramEnd"/>
       <w:r>
         <w:rPr>
           <w:rFonts w:ascii="Consolas" w:eastAsia="Times New Roman" w:hAnsi="Consolas" w:cs="Times New Roman"/>
@@ -8659,6 +10371,7 @@
         </w:rPr>
         <w:t xml:space="preserve">        </w:t>
       </w:r>
+      <w:proofErr w:type="gramStart"/>
       <w:r>
         <w:rPr>
           <w:rFonts w:ascii="Consolas" w:eastAsia="Times New Roman" w:hAnsi="Consolas" w:cs="Times New Roman"/>
@@ -8709,6 +10422,7 @@
         </w:rPr>
         <w:t>color</w:t>
       </w:r>
+      <w:proofErr w:type="gramEnd"/>
       <w:r>
         <w:rPr>
           <w:rFonts w:ascii="Consolas" w:eastAsia="Times New Roman" w:hAnsi="Consolas" w:cs="Times New Roman"/>
@@ -8765,6 +10479,7 @@
         </w:rPr>
         <w:t xml:space="preserve">        </w:t>
       </w:r>
+      <w:proofErr w:type="gramStart"/>
       <w:r>
         <w:rPr>
           <w:rFonts w:ascii="Consolas" w:eastAsia="Times New Roman" w:hAnsi="Consolas" w:cs="Times New Roman"/>
@@ -8805,6 +10520,7 @@
         </w:rPr>
         <w:t>(</w:t>
       </w:r>
+      <w:proofErr w:type="gramEnd"/>
       <w:r>
         <w:rPr>
           <w:rFonts w:ascii="Consolas" w:eastAsia="Times New Roman" w:hAnsi="Consolas" w:cs="Times New Roman"/>
@@ -8923,6 +10639,7 @@
         </w:rPr>
         <w:t xml:space="preserve">        </w:t>
       </w:r>
+      <w:proofErr w:type="gramStart"/>
       <w:r>
         <w:rPr>
           <w:rFonts w:ascii="Consolas" w:eastAsia="Times New Roman" w:hAnsi="Consolas" w:cs="Times New Roman"/>
@@ -8973,6 +10690,7 @@
         </w:rPr>
         <w:t>background</w:t>
       </w:r>
+      <w:proofErr w:type="gramEnd"/>
       <w:r>
         <w:rPr>
           <w:rFonts w:ascii="Consolas" w:eastAsia="Times New Roman" w:hAnsi="Consolas" w:cs="Times New Roman"/>
@@ -9029,6 +10747,7 @@
         </w:rPr>
         <w:t xml:space="preserve">        </w:t>
       </w:r>
+      <w:proofErr w:type="gramStart"/>
       <w:r>
         <w:rPr>
           <w:rFonts w:ascii="Consolas" w:eastAsia="Times New Roman" w:hAnsi="Consolas" w:cs="Times New Roman"/>
@@ -9079,6 +10798,7 @@
         </w:rPr>
         <w:t>color</w:t>
       </w:r>
+      <w:proofErr w:type="gramEnd"/>
       <w:r>
         <w:rPr>
           <w:rFonts w:ascii="Consolas" w:eastAsia="Times New Roman" w:hAnsi="Consolas" w:cs="Times New Roman"/>
@@ -9135,6 +10855,7 @@
         </w:rPr>
         <w:t xml:space="preserve">        </w:t>
       </w:r>
+      <w:proofErr w:type="gramStart"/>
       <w:r>
         <w:rPr>
           <w:rFonts w:ascii="Consolas" w:eastAsia="Times New Roman" w:hAnsi="Consolas" w:cs="Times New Roman"/>
@@ -9175,6 +10896,7 @@
         </w:rPr>
         <w:t>(</w:t>
       </w:r>
+      <w:proofErr w:type="gramEnd"/>
       <w:r>
         <w:rPr>
           <w:rFonts w:ascii="Consolas" w:eastAsia="Times New Roman" w:hAnsi="Consolas" w:cs="Times New Roman"/>
@@ -9299,6 +11021,8 @@
         </w:rPr>
         <w:t xml:space="preserve"> </w:t>
       </w:r>
+      <w:proofErr w:type="spellStart"/>
+      <w:proofErr w:type="gramStart"/>
       <w:r>
         <w:rPr>
           <w:rFonts w:ascii="Consolas" w:eastAsia="Times New Roman" w:hAnsi="Consolas" w:cs="Times New Roman"/>
@@ -9309,15 +11033,27 @@
         </w:rPr>
         <w:t>imgDelete</w:t>
       </w:r>
-      <w:r>
-        <w:rPr>
-          <w:rFonts w:ascii="Consolas" w:eastAsia="Times New Roman" w:hAnsi="Consolas" w:cs="Times New Roman"/>
-          <w:color w:val="D4D4D4"/>
-          <w:sz w:val="20"/>
-          <w:szCs w:val="20"/>
-          <w:lang w:val="en-US" w:eastAsia="ru-RU"/>
-        </w:rPr>
-        <w:t>() {</w:t>
+      <w:proofErr w:type="spellEnd"/>
+      <w:r>
+        <w:rPr>
+          <w:rFonts w:ascii="Consolas" w:eastAsia="Times New Roman" w:hAnsi="Consolas" w:cs="Times New Roman"/>
+          <w:color w:val="D4D4D4"/>
+          <w:sz w:val="20"/>
+          <w:szCs w:val="20"/>
+          <w:lang w:val="en-US" w:eastAsia="ru-RU"/>
+        </w:rPr>
+        <w:t>(</w:t>
+      </w:r>
+      <w:proofErr w:type="gramEnd"/>
+      <w:r>
+        <w:rPr>
+          <w:rFonts w:ascii="Consolas" w:eastAsia="Times New Roman" w:hAnsi="Consolas" w:cs="Times New Roman"/>
+          <w:color w:val="D4D4D4"/>
+          <w:sz w:val="20"/>
+          <w:szCs w:val="20"/>
+          <w:lang w:val="en-US" w:eastAsia="ru-RU"/>
+        </w:rPr>
+        <w:t>) {</w:t>
       </w:r>
     </w:p>
     <w:p>
@@ -9345,6 +11081,7 @@
         </w:rPr>
         <w:t xml:space="preserve">    </w:t>
       </w:r>
+      <w:proofErr w:type="gramStart"/>
       <w:r>
         <w:rPr>
           <w:rFonts w:ascii="Consolas" w:eastAsia="Times New Roman" w:hAnsi="Consolas" w:cs="Times New Roman"/>
@@ -9385,6 +11122,7 @@
         </w:rPr>
         <w:t>(</w:t>
       </w:r>
+      <w:proofErr w:type="gramEnd"/>
       <w:r>
         <w:rPr>
           <w:rFonts w:ascii="Consolas" w:eastAsia="Times New Roman" w:hAnsi="Consolas" w:cs="Times New Roman"/>
@@ -9471,6 +11209,8 @@
         </w:rPr>
         <w:t xml:space="preserve"> = </w:t>
       </w:r>
+      <w:proofErr w:type="spellStart"/>
+      <w:proofErr w:type="gramStart"/>
       <w:r>
         <w:rPr>
           <w:rFonts w:ascii="Consolas" w:eastAsia="Times New Roman" w:hAnsi="Consolas" w:cs="Times New Roman"/>
@@ -9501,6 +11241,8 @@
         </w:rPr>
         <w:t>querySelector</w:t>
       </w:r>
+      <w:proofErr w:type="spellEnd"/>
+      <w:proofErr w:type="gramEnd"/>
       <w:r>
         <w:rPr>
           <w:rFonts w:ascii="Consolas" w:eastAsia="Times New Roman" w:hAnsi="Consolas" w:cs="Times New Roman"/>
@@ -9519,7 +11261,29 @@
           <w:szCs w:val="20"/>
           <w:lang w:val="en-US" w:eastAsia="ru-RU"/>
         </w:rPr>
-        <w:t>".img-container"</w:t>
+        <w:t>".</w:t>
+      </w:r>
+      <w:proofErr w:type="spellStart"/>
+      <w:r>
+        <w:rPr>
+          <w:rFonts w:ascii="Consolas" w:eastAsia="Times New Roman" w:hAnsi="Consolas" w:cs="Times New Roman"/>
+          <w:color w:val="CE9178"/>
+          <w:sz w:val="20"/>
+          <w:szCs w:val="20"/>
+          <w:lang w:val="en-US" w:eastAsia="ru-RU"/>
+        </w:rPr>
+        <w:t>img</w:t>
+      </w:r>
+      <w:proofErr w:type="spellEnd"/>
+      <w:r>
+        <w:rPr>
+          <w:rFonts w:ascii="Consolas" w:eastAsia="Times New Roman" w:hAnsi="Consolas" w:cs="Times New Roman"/>
+          <w:color w:val="CE9178"/>
+          <w:sz w:val="20"/>
+          <w:szCs w:val="20"/>
+          <w:lang w:val="en-US" w:eastAsia="ru-RU"/>
+        </w:rPr>
+        <w:t>-container"</w:t>
       </w:r>
       <w:r>
         <w:rPr>
@@ -9557,6 +11321,8 @@
         </w:rPr>
         <w:t xml:space="preserve">    </w:t>
       </w:r>
+      <w:proofErr w:type="spellStart"/>
+      <w:proofErr w:type="gramStart"/>
       <w:r>
         <w:rPr>
           <w:rFonts w:ascii="Consolas" w:eastAsia="Times New Roman" w:hAnsi="Consolas" w:cs="Times New Roman"/>
@@ -9587,6 +11353,8 @@
         </w:rPr>
         <w:t>removeChild</w:t>
       </w:r>
+      <w:proofErr w:type="spellEnd"/>
+      <w:proofErr w:type="gramEnd"/>
       <w:r>
         <w:rPr>
           <w:rFonts w:ascii="Consolas" w:eastAsia="Times New Roman" w:hAnsi="Consolas" w:cs="Times New Roman"/>
@@ -9597,6 +11365,7 @@
         </w:rPr>
         <w:t>(</w:t>
       </w:r>
+      <w:proofErr w:type="spellStart"/>
       <w:r>
         <w:rPr>
           <w:rFonts w:ascii="Consolas" w:eastAsia="Times New Roman" w:hAnsi="Consolas" w:cs="Times New Roman"/>
@@ -9627,6 +11396,7 @@
         </w:rPr>
         <w:t>lastChild</w:t>
       </w:r>
+      <w:proofErr w:type="spellEnd"/>
       <w:r>
         <w:rPr>
           <w:rFonts w:ascii="Consolas" w:eastAsia="Times New Roman" w:hAnsi="Consolas" w:cs="Times New Roman"/>
@@ -9663,6 +11433,7 @@
         </w:rPr>
         <w:t xml:space="preserve">    </w:t>
       </w:r>
+      <w:proofErr w:type="gramStart"/>
       <w:r>
         <w:rPr>
           <w:rFonts w:ascii="Consolas" w:eastAsia="Times New Roman" w:hAnsi="Consolas" w:cs="Times New Roman"/>
@@ -9683,6 +11454,8 @@
         </w:rPr>
         <w:t>(</w:t>
       </w:r>
+      <w:proofErr w:type="spellStart"/>
+      <w:proofErr w:type="gramEnd"/>
       <w:r>
         <w:rPr>
           <w:rFonts w:ascii="Consolas" w:eastAsia="Times New Roman" w:hAnsi="Consolas" w:cs="Times New Roman"/>
@@ -9713,6 +11486,7 @@
         </w:rPr>
         <w:t>childElementCount</w:t>
       </w:r>
+      <w:proofErr w:type="spellEnd"/>
       <w:r>
         <w:rPr>
           <w:rFonts w:ascii="Consolas" w:eastAsia="Times New Roman" w:hAnsi="Consolas" w:cs="Times New Roman"/>
@@ -9941,6 +11715,8 @@
         </w:rPr>
         <w:t xml:space="preserve"> </w:t>
       </w:r>
+      <w:proofErr w:type="spellStart"/>
+      <w:proofErr w:type="gramStart"/>
       <w:r>
         <w:rPr>
           <w:rFonts w:ascii="Consolas" w:eastAsia="Times New Roman" w:hAnsi="Consolas" w:cs="Times New Roman"/>
@@ -9951,15 +11727,27 @@
         </w:rPr>
         <w:t>imgAdd</w:t>
       </w:r>
-      <w:r>
-        <w:rPr>
-          <w:rFonts w:ascii="Consolas" w:eastAsia="Times New Roman" w:hAnsi="Consolas" w:cs="Times New Roman"/>
-          <w:color w:val="D4D4D4"/>
-          <w:sz w:val="20"/>
-          <w:szCs w:val="20"/>
-          <w:lang w:val="en-US" w:eastAsia="ru-RU"/>
-        </w:rPr>
-        <w:t>() {</w:t>
+      <w:proofErr w:type="spellEnd"/>
+      <w:r>
+        <w:rPr>
+          <w:rFonts w:ascii="Consolas" w:eastAsia="Times New Roman" w:hAnsi="Consolas" w:cs="Times New Roman"/>
+          <w:color w:val="D4D4D4"/>
+          <w:sz w:val="20"/>
+          <w:szCs w:val="20"/>
+          <w:lang w:val="en-US" w:eastAsia="ru-RU"/>
+        </w:rPr>
+        <w:t>(</w:t>
+      </w:r>
+      <w:proofErr w:type="gramEnd"/>
+      <w:r>
+        <w:rPr>
+          <w:rFonts w:ascii="Consolas" w:eastAsia="Times New Roman" w:hAnsi="Consolas" w:cs="Times New Roman"/>
+          <w:color w:val="D4D4D4"/>
+          <w:sz w:val="20"/>
+          <w:szCs w:val="20"/>
+          <w:lang w:val="en-US" w:eastAsia="ru-RU"/>
+        </w:rPr>
+        <w:t>) {</w:t>
       </w:r>
     </w:p>
     <w:p>
@@ -9987,6 +11775,7 @@
         </w:rPr>
         <w:t xml:space="preserve">    </w:t>
       </w:r>
+      <w:proofErr w:type="gramStart"/>
       <w:r>
         <w:rPr>
           <w:rFonts w:ascii="Consolas" w:eastAsia="Times New Roman" w:hAnsi="Consolas" w:cs="Times New Roman"/>
@@ -10027,6 +11816,7 @@
         </w:rPr>
         <w:t>(</w:t>
       </w:r>
+      <w:proofErr w:type="gramEnd"/>
       <w:r>
         <w:rPr>
           <w:rFonts w:ascii="Consolas" w:eastAsia="Times New Roman" w:hAnsi="Consolas" w:cs="Times New Roman"/>
@@ -10113,6 +11903,8 @@
         </w:rPr>
         <w:t xml:space="preserve"> = </w:t>
       </w:r>
+      <w:proofErr w:type="spellStart"/>
+      <w:proofErr w:type="gramStart"/>
       <w:r>
         <w:rPr>
           <w:rFonts w:ascii="Consolas" w:eastAsia="Times New Roman" w:hAnsi="Consolas" w:cs="Times New Roman"/>
@@ -10143,6 +11935,8 @@
         </w:rPr>
         <w:t>querySelector</w:t>
       </w:r>
+      <w:proofErr w:type="spellEnd"/>
+      <w:proofErr w:type="gramEnd"/>
       <w:r>
         <w:rPr>
           <w:rFonts w:ascii="Consolas" w:eastAsia="Times New Roman" w:hAnsi="Consolas" w:cs="Times New Roman"/>
@@ -10161,7 +11955,29 @@
           <w:szCs w:val="20"/>
           <w:lang w:val="en-US" w:eastAsia="ru-RU"/>
         </w:rPr>
-        <w:t>".img-container"</w:t>
+        <w:t>".</w:t>
+      </w:r>
+      <w:proofErr w:type="spellStart"/>
+      <w:r>
+        <w:rPr>
+          <w:rFonts w:ascii="Consolas" w:eastAsia="Times New Roman" w:hAnsi="Consolas" w:cs="Times New Roman"/>
+          <w:color w:val="CE9178"/>
+          <w:sz w:val="20"/>
+          <w:szCs w:val="20"/>
+          <w:lang w:val="en-US" w:eastAsia="ru-RU"/>
+        </w:rPr>
+        <w:t>img</w:t>
+      </w:r>
+      <w:proofErr w:type="spellEnd"/>
+      <w:r>
+        <w:rPr>
+          <w:rFonts w:ascii="Consolas" w:eastAsia="Times New Roman" w:hAnsi="Consolas" w:cs="Times New Roman"/>
+          <w:color w:val="CE9178"/>
+          <w:sz w:val="20"/>
+          <w:szCs w:val="20"/>
+          <w:lang w:val="en-US" w:eastAsia="ru-RU"/>
+        </w:rPr>
+        <w:t>-container"</w:t>
       </w:r>
       <w:r>
         <w:rPr>
@@ -10239,6 +12055,8 @@
         </w:rPr>
         <w:t xml:space="preserve"> = </w:t>
       </w:r>
+      <w:proofErr w:type="spellStart"/>
+      <w:proofErr w:type="gramStart"/>
       <w:r>
         <w:rPr>
           <w:rFonts w:ascii="Consolas" w:eastAsia="Times New Roman" w:hAnsi="Consolas" w:cs="Times New Roman"/>
@@ -10269,6 +12087,8 @@
         </w:rPr>
         <w:t>createElement</w:t>
       </w:r>
+      <w:proofErr w:type="spellEnd"/>
+      <w:proofErr w:type="gramEnd"/>
       <w:r>
         <w:rPr>
           <w:rFonts w:ascii="Consolas" w:eastAsia="Times New Roman" w:hAnsi="Consolas" w:cs="Times New Roman"/>
@@ -10325,6 +12145,8 @@
         </w:rPr>
         <w:t xml:space="preserve">    </w:t>
       </w:r>
+      <w:proofErr w:type="spellStart"/>
+      <w:proofErr w:type="gramStart"/>
       <w:r>
         <w:rPr>
           <w:rFonts w:ascii="Consolas" w:eastAsia="Times New Roman" w:hAnsi="Consolas" w:cs="Times New Roman"/>
@@ -10355,6 +12177,8 @@
         </w:rPr>
         <w:t>setAttribute</w:t>
       </w:r>
+      <w:proofErr w:type="spellEnd"/>
+      <w:proofErr w:type="gramEnd"/>
       <w:r>
         <w:rPr>
           <w:rFonts w:ascii="Consolas" w:eastAsia="Times New Roman" w:hAnsi="Consolas" w:cs="Times New Roman"/>
@@ -10373,7 +12197,29 @@
           <w:szCs w:val="20"/>
           <w:lang w:val="en-US" w:eastAsia="ru-RU"/>
         </w:rPr>
-        <w:t>"href"</w:t>
+        <w:t>"</w:t>
+      </w:r>
+      <w:proofErr w:type="spellStart"/>
+      <w:r>
+        <w:rPr>
+          <w:rFonts w:ascii="Consolas" w:eastAsia="Times New Roman" w:hAnsi="Consolas" w:cs="Times New Roman"/>
+          <w:color w:val="CE9178"/>
+          <w:sz w:val="20"/>
+          <w:szCs w:val="20"/>
+          <w:lang w:val="en-US" w:eastAsia="ru-RU"/>
+        </w:rPr>
+        <w:t>href</w:t>
+      </w:r>
+      <w:proofErr w:type="spellEnd"/>
+      <w:r>
+        <w:rPr>
+          <w:rFonts w:ascii="Consolas" w:eastAsia="Times New Roman" w:hAnsi="Consolas" w:cs="Times New Roman"/>
+          <w:color w:val="CE9178"/>
+          <w:sz w:val="20"/>
+          <w:szCs w:val="20"/>
+          <w:lang w:val="en-US" w:eastAsia="ru-RU"/>
+        </w:rPr>
+        <w:t>"</w:t>
       </w:r>
       <w:r>
         <w:rPr>
@@ -10471,6 +12317,8 @@
         </w:rPr>
         <w:t xml:space="preserve"> = </w:t>
       </w:r>
+      <w:proofErr w:type="spellStart"/>
+      <w:proofErr w:type="gramStart"/>
       <w:r>
         <w:rPr>
           <w:rFonts w:ascii="Consolas" w:eastAsia="Times New Roman" w:hAnsi="Consolas" w:cs="Times New Roman"/>
@@ -10501,6 +12349,8 @@
         </w:rPr>
         <w:t>createElement</w:t>
       </w:r>
+      <w:proofErr w:type="spellEnd"/>
+      <w:proofErr w:type="gramEnd"/>
       <w:r>
         <w:rPr>
           <w:rFonts w:ascii="Consolas" w:eastAsia="Times New Roman" w:hAnsi="Consolas" w:cs="Times New Roman"/>
@@ -10519,7 +12369,29 @@
           <w:szCs w:val="20"/>
           <w:lang w:val="en-US" w:eastAsia="ru-RU"/>
         </w:rPr>
-        <w:t>"img"</w:t>
+        <w:t>"</w:t>
+      </w:r>
+      <w:proofErr w:type="spellStart"/>
+      <w:r>
+        <w:rPr>
+          <w:rFonts w:ascii="Consolas" w:eastAsia="Times New Roman" w:hAnsi="Consolas" w:cs="Times New Roman"/>
+          <w:color w:val="CE9178"/>
+          <w:sz w:val="20"/>
+          <w:szCs w:val="20"/>
+          <w:lang w:val="en-US" w:eastAsia="ru-RU"/>
+        </w:rPr>
+        <w:t>img</w:t>
+      </w:r>
+      <w:proofErr w:type="spellEnd"/>
+      <w:r>
+        <w:rPr>
+          <w:rFonts w:ascii="Consolas" w:eastAsia="Times New Roman" w:hAnsi="Consolas" w:cs="Times New Roman"/>
+          <w:color w:val="CE9178"/>
+          <w:sz w:val="20"/>
+          <w:szCs w:val="20"/>
+          <w:lang w:val="en-US" w:eastAsia="ru-RU"/>
+        </w:rPr>
+        <w:t>"</w:t>
       </w:r>
       <w:r>
         <w:rPr>
@@ -10557,6 +12429,8 @@
         </w:rPr>
         <w:t xml:space="preserve">    </w:t>
       </w:r>
+      <w:proofErr w:type="spellStart"/>
+      <w:proofErr w:type="gramStart"/>
       <w:r>
         <w:rPr>
           <w:rFonts w:ascii="Consolas" w:eastAsia="Times New Roman" w:hAnsi="Consolas" w:cs="Times New Roman"/>
@@ -10587,6 +12461,8 @@
         </w:rPr>
         <w:t>setAttribute</w:t>
       </w:r>
+      <w:proofErr w:type="spellEnd"/>
+      <w:proofErr w:type="gramEnd"/>
       <w:r>
         <w:rPr>
           <w:rFonts w:ascii="Consolas" w:eastAsia="Times New Roman" w:hAnsi="Consolas" w:cs="Times New Roman"/>
@@ -10605,7 +12481,29 @@
           <w:szCs w:val="20"/>
           <w:lang w:val="en-US" w:eastAsia="ru-RU"/>
         </w:rPr>
-        <w:t>"src"</w:t>
+        <w:t>"</w:t>
+      </w:r>
+      <w:proofErr w:type="spellStart"/>
+      <w:r>
+        <w:rPr>
+          <w:rFonts w:ascii="Consolas" w:eastAsia="Times New Roman" w:hAnsi="Consolas" w:cs="Times New Roman"/>
+          <w:color w:val="CE9178"/>
+          <w:sz w:val="20"/>
+          <w:szCs w:val="20"/>
+          <w:lang w:val="en-US" w:eastAsia="ru-RU"/>
+        </w:rPr>
+        <w:t>src</w:t>
+      </w:r>
+      <w:proofErr w:type="spellEnd"/>
+      <w:r>
+        <w:rPr>
+          <w:rFonts w:ascii="Consolas" w:eastAsia="Times New Roman" w:hAnsi="Consolas" w:cs="Times New Roman"/>
+          <w:color w:val="CE9178"/>
+          <w:sz w:val="20"/>
+          <w:szCs w:val="20"/>
+          <w:lang w:val="en-US" w:eastAsia="ru-RU"/>
+        </w:rPr>
+        <w:t>"</w:t>
       </w:r>
       <w:r>
         <w:rPr>
@@ -10625,7 +12523,29 @@
           <w:szCs w:val="20"/>
           <w:lang w:val="en-US" w:eastAsia="ru-RU"/>
         </w:rPr>
-        <w:t>"img/Kharkov.jpg"</w:t>
+        <w:t>"</w:t>
+      </w:r>
+      <w:proofErr w:type="spellStart"/>
+      <w:r>
+        <w:rPr>
+          <w:rFonts w:ascii="Consolas" w:eastAsia="Times New Roman" w:hAnsi="Consolas" w:cs="Times New Roman"/>
+          <w:color w:val="CE9178"/>
+          <w:sz w:val="20"/>
+          <w:szCs w:val="20"/>
+          <w:lang w:val="en-US" w:eastAsia="ru-RU"/>
+        </w:rPr>
+        <w:t>img</w:t>
+      </w:r>
+      <w:proofErr w:type="spellEnd"/>
+      <w:r>
+        <w:rPr>
+          <w:rFonts w:ascii="Consolas" w:eastAsia="Times New Roman" w:hAnsi="Consolas" w:cs="Times New Roman"/>
+          <w:color w:val="CE9178"/>
+          <w:sz w:val="20"/>
+          <w:szCs w:val="20"/>
+          <w:lang w:val="en-US" w:eastAsia="ru-RU"/>
+        </w:rPr>
+        <w:t>/Kharkov.jpg"</w:t>
       </w:r>
       <w:r>
         <w:rPr>
@@ -10663,6 +12583,8 @@
         </w:rPr>
         <w:t xml:space="preserve">    </w:t>
       </w:r>
+      <w:proofErr w:type="spellStart"/>
+      <w:proofErr w:type="gramStart"/>
       <w:r>
         <w:rPr>
           <w:rFonts w:ascii="Consolas" w:eastAsia="Times New Roman" w:hAnsi="Consolas" w:cs="Times New Roman"/>
@@ -10693,6 +12615,8 @@
         </w:rPr>
         <w:t>setAttribute</w:t>
       </w:r>
+      <w:proofErr w:type="spellEnd"/>
+      <w:proofErr w:type="gramEnd"/>
       <w:r>
         <w:rPr>
           <w:rFonts w:ascii="Consolas" w:eastAsia="Times New Roman" w:hAnsi="Consolas" w:cs="Times New Roman"/>
@@ -10769,6 +12693,8 @@
         </w:rPr>
         <w:t xml:space="preserve">    </w:t>
       </w:r>
+      <w:proofErr w:type="spellStart"/>
+      <w:proofErr w:type="gramStart"/>
       <w:r>
         <w:rPr>
           <w:rFonts w:ascii="Consolas" w:eastAsia="Times New Roman" w:hAnsi="Consolas" w:cs="Times New Roman"/>
@@ -10799,6 +12725,8 @@
         </w:rPr>
         <w:t>appendChild</w:t>
       </w:r>
+      <w:proofErr w:type="spellEnd"/>
+      <w:proofErr w:type="gramEnd"/>
       <w:r>
         <w:rPr>
           <w:rFonts w:ascii="Consolas" w:eastAsia="Times New Roman" w:hAnsi="Consolas" w:cs="Times New Roman"/>
@@ -10855,6 +12783,8 @@
         </w:rPr>
         <w:t xml:space="preserve">    </w:t>
       </w:r>
+      <w:proofErr w:type="spellStart"/>
+      <w:proofErr w:type="gramStart"/>
       <w:r>
         <w:rPr>
           <w:rFonts w:ascii="Consolas" w:eastAsia="Times New Roman" w:hAnsi="Consolas" w:cs="Times New Roman"/>
@@ -10885,6 +12815,8 @@
         </w:rPr>
         <w:t>appendChild</w:t>
       </w:r>
+      <w:proofErr w:type="spellEnd"/>
+      <w:proofErr w:type="gramEnd"/>
       <w:r>
         <w:rPr>
           <w:rFonts w:ascii="Consolas" w:eastAsia="Times New Roman" w:hAnsi="Consolas" w:cs="Times New Roman"/>
@@ -10941,6 +12873,7 @@
         </w:rPr>
         <w:t xml:space="preserve">    </w:t>
       </w:r>
+      <w:proofErr w:type="gramStart"/>
       <w:r>
         <w:rPr>
           <w:rFonts w:ascii="Consolas" w:eastAsia="Times New Roman" w:hAnsi="Consolas" w:cs="Times New Roman"/>
@@ -10971,6 +12904,7 @@
         </w:rPr>
         <w:t>querySelector</w:t>
       </w:r>
+      <w:proofErr w:type="gramEnd"/>
       <w:r>
         <w:rPr>
           <w:rFonts w:ascii="Consolas" w:eastAsia="Times New Roman" w:hAnsi="Consolas" w:cs="Times New Roman"/>
@@ -11120,6 +13054,8 @@
         </w:rPr>
         <w:t xml:space="preserve"> </w:t>
       </w:r>
+      <w:proofErr w:type="spellStart"/>
+      <w:proofErr w:type="gramStart"/>
       <w:r>
         <w:rPr>
           <w:rFonts w:ascii="Consolas" w:eastAsia="Times New Roman" w:hAnsi="Consolas" w:cs="Times New Roman"/>
@@ -11130,15 +13066,27 @@
         </w:rPr>
         <w:t>sizeUp</w:t>
       </w:r>
-      <w:r>
-        <w:rPr>
-          <w:rFonts w:ascii="Consolas" w:eastAsia="Times New Roman" w:hAnsi="Consolas" w:cs="Times New Roman"/>
-          <w:color w:val="D4D4D4"/>
-          <w:sz w:val="20"/>
-          <w:szCs w:val="20"/>
-          <w:lang w:val="en-US" w:eastAsia="ru-RU"/>
-        </w:rPr>
-        <w:t>() {</w:t>
+      <w:proofErr w:type="spellEnd"/>
+      <w:r>
+        <w:rPr>
+          <w:rFonts w:ascii="Consolas" w:eastAsia="Times New Roman" w:hAnsi="Consolas" w:cs="Times New Roman"/>
+          <w:color w:val="D4D4D4"/>
+          <w:sz w:val="20"/>
+          <w:szCs w:val="20"/>
+          <w:lang w:val="en-US" w:eastAsia="ru-RU"/>
+        </w:rPr>
+        <w:t>(</w:t>
+      </w:r>
+      <w:proofErr w:type="gramEnd"/>
+      <w:r>
+        <w:rPr>
+          <w:rFonts w:ascii="Consolas" w:eastAsia="Times New Roman" w:hAnsi="Consolas" w:cs="Times New Roman"/>
+          <w:color w:val="D4D4D4"/>
+          <w:sz w:val="20"/>
+          <w:szCs w:val="20"/>
+          <w:lang w:val="en-US" w:eastAsia="ru-RU"/>
+        </w:rPr>
+        <w:t>) {</w:t>
       </w:r>
     </w:p>
     <w:p>
@@ -11166,6 +13114,7 @@
         </w:rPr>
         <w:t xml:space="preserve">    </w:t>
       </w:r>
+      <w:proofErr w:type="gramStart"/>
       <w:r>
         <w:rPr>
           <w:rFonts w:ascii="Consolas" w:eastAsia="Times New Roman" w:hAnsi="Consolas" w:cs="Times New Roman"/>
@@ -11206,6 +13155,7 @@
         </w:rPr>
         <w:t>(</w:t>
       </w:r>
+      <w:proofErr w:type="gramEnd"/>
       <w:r>
         <w:rPr>
           <w:rFonts w:ascii="Consolas" w:eastAsia="Times New Roman" w:hAnsi="Consolas" w:cs="Times New Roman"/>
@@ -11292,6 +13242,8 @@
         </w:rPr>
         <w:t xml:space="preserve"> = </w:t>
       </w:r>
+      <w:proofErr w:type="spellStart"/>
+      <w:proofErr w:type="gramStart"/>
       <w:r>
         <w:rPr>
           <w:rFonts w:ascii="Consolas" w:eastAsia="Times New Roman" w:hAnsi="Consolas" w:cs="Times New Roman"/>
@@ -11322,6 +13274,8 @@
         </w:rPr>
         <w:t>querySelector</w:t>
       </w:r>
+      <w:proofErr w:type="spellEnd"/>
+      <w:proofErr w:type="gramEnd"/>
       <w:r>
         <w:rPr>
           <w:rFonts w:ascii="Consolas" w:eastAsia="Times New Roman" w:hAnsi="Consolas" w:cs="Times New Roman"/>
@@ -11418,6 +13372,8 @@
         </w:rPr>
         <w:t xml:space="preserve"> = </w:t>
       </w:r>
+      <w:proofErr w:type="spellStart"/>
+      <w:proofErr w:type="gramStart"/>
       <w:r>
         <w:rPr>
           <w:rFonts w:ascii="Consolas" w:eastAsia="Times New Roman" w:hAnsi="Consolas" w:cs="Times New Roman"/>
@@ -11448,6 +13404,8 @@
         </w:rPr>
         <w:t>firstElementChild</w:t>
       </w:r>
+      <w:proofErr w:type="spellEnd"/>
+      <w:proofErr w:type="gramEnd"/>
       <w:r>
         <w:rPr>
           <w:rFonts w:ascii="Consolas" w:eastAsia="Times New Roman" w:hAnsi="Consolas" w:cs="Times New Roman"/>
@@ -11484,6 +13442,8 @@
         </w:rPr>
         <w:t xml:space="preserve">    </w:t>
       </w:r>
+      <w:proofErr w:type="spellStart"/>
+      <w:proofErr w:type="gramStart"/>
       <w:r>
         <w:rPr>
           <w:rFonts w:ascii="Consolas" w:eastAsia="Times New Roman" w:hAnsi="Consolas" w:cs="Times New Roman"/>
@@ -11514,6 +13474,7 @@
         </w:rPr>
         <w:t>style</w:t>
       </w:r>
+      <w:proofErr w:type="gramEnd"/>
       <w:r>
         <w:rPr>
           <w:rFonts w:ascii="Consolas" w:eastAsia="Times New Roman" w:hAnsi="Consolas" w:cs="Times New Roman"/>
@@ -11534,6 +13495,7 @@
         </w:rPr>
         <w:t>height</w:t>
       </w:r>
+      <w:proofErr w:type="spellEnd"/>
       <w:r>
         <w:rPr>
           <w:rFonts w:ascii="Consolas" w:eastAsia="Times New Roman" w:hAnsi="Consolas" w:cs="Times New Roman"/>
@@ -11544,6 +13506,7 @@
         </w:rPr>
         <w:t xml:space="preserve"> = (</w:t>
       </w:r>
+      <w:proofErr w:type="spellStart"/>
       <w:r>
         <w:rPr>
           <w:rFonts w:ascii="Consolas" w:eastAsia="Times New Roman" w:hAnsi="Consolas" w:cs="Times New Roman"/>
@@ -11574,6 +13537,7 @@
         </w:rPr>
         <w:t>clientHeight</w:t>
       </w:r>
+      <w:proofErr w:type="spellEnd"/>
       <w:r>
         <w:rPr>
           <w:rFonts w:ascii="Consolas" w:eastAsia="Times New Roman" w:hAnsi="Consolas" w:cs="Times New Roman"/>
@@ -11604,6 +13568,7 @@
         </w:rPr>
         <w:t>).</w:t>
       </w:r>
+      <w:proofErr w:type="spellStart"/>
       <w:r>
         <w:rPr>
           <w:rFonts w:ascii="Consolas" w:eastAsia="Times New Roman" w:hAnsi="Consolas" w:cs="Times New Roman"/>
@@ -11614,6 +13579,7 @@
         </w:rPr>
         <w:t>toString</w:t>
       </w:r>
+      <w:proofErr w:type="spellEnd"/>
       <w:r>
         <w:rPr>
           <w:rFonts w:ascii="Consolas" w:eastAsia="Times New Roman" w:hAnsi="Consolas" w:cs="Times New Roman"/>
@@ -11722,6 +13688,8 @@
         </w:rPr>
         <w:t xml:space="preserve"> </w:t>
       </w:r>
+      <w:proofErr w:type="spellStart"/>
+      <w:proofErr w:type="gramStart"/>
       <w:r>
         <w:rPr>
           <w:rFonts w:ascii="Consolas" w:eastAsia="Times New Roman" w:hAnsi="Consolas" w:cs="Times New Roman"/>
@@ -11732,15 +13700,27 @@
         </w:rPr>
         <w:t>sizeDown</w:t>
       </w:r>
-      <w:r>
-        <w:rPr>
-          <w:rFonts w:ascii="Consolas" w:eastAsia="Times New Roman" w:hAnsi="Consolas" w:cs="Times New Roman"/>
-          <w:color w:val="D4D4D4"/>
-          <w:sz w:val="20"/>
-          <w:szCs w:val="20"/>
-          <w:lang w:val="en-US" w:eastAsia="ru-RU"/>
-        </w:rPr>
-        <w:t>() {</w:t>
+      <w:proofErr w:type="spellEnd"/>
+      <w:r>
+        <w:rPr>
+          <w:rFonts w:ascii="Consolas" w:eastAsia="Times New Roman" w:hAnsi="Consolas" w:cs="Times New Roman"/>
+          <w:color w:val="D4D4D4"/>
+          <w:sz w:val="20"/>
+          <w:szCs w:val="20"/>
+          <w:lang w:val="en-US" w:eastAsia="ru-RU"/>
+        </w:rPr>
+        <w:t>(</w:t>
+      </w:r>
+      <w:proofErr w:type="gramEnd"/>
+      <w:r>
+        <w:rPr>
+          <w:rFonts w:ascii="Consolas" w:eastAsia="Times New Roman" w:hAnsi="Consolas" w:cs="Times New Roman"/>
+          <w:color w:val="D4D4D4"/>
+          <w:sz w:val="20"/>
+          <w:szCs w:val="20"/>
+          <w:lang w:val="en-US" w:eastAsia="ru-RU"/>
+        </w:rPr>
+        <w:t>) {</w:t>
       </w:r>
     </w:p>
     <w:p>
@@ -11768,6 +13748,7 @@
         </w:rPr>
         <w:t xml:space="preserve">    </w:t>
       </w:r>
+      <w:proofErr w:type="gramStart"/>
       <w:r>
         <w:rPr>
           <w:rFonts w:ascii="Consolas" w:eastAsia="Times New Roman" w:hAnsi="Consolas" w:cs="Times New Roman"/>
@@ -11808,6 +13789,7 @@
         </w:rPr>
         <w:t>(</w:t>
       </w:r>
+      <w:proofErr w:type="gramEnd"/>
       <w:r>
         <w:rPr>
           <w:rFonts w:ascii="Consolas" w:eastAsia="Times New Roman" w:hAnsi="Consolas" w:cs="Times New Roman"/>
@@ -11894,6 +13876,8 @@
         </w:rPr>
         <w:t xml:space="preserve"> = </w:t>
       </w:r>
+      <w:proofErr w:type="spellStart"/>
+      <w:proofErr w:type="gramStart"/>
       <w:r>
         <w:rPr>
           <w:rFonts w:ascii="Consolas" w:eastAsia="Times New Roman" w:hAnsi="Consolas" w:cs="Times New Roman"/>
@@ -11924,6 +13908,8 @@
         </w:rPr>
         <w:t>querySelector</w:t>
       </w:r>
+      <w:proofErr w:type="spellEnd"/>
+      <w:proofErr w:type="gramEnd"/>
       <w:r>
         <w:rPr>
           <w:rFonts w:ascii="Consolas" w:eastAsia="Times New Roman" w:hAnsi="Consolas" w:cs="Times New Roman"/>
@@ -12020,6 +14006,8 @@
         </w:rPr>
         <w:t xml:space="preserve"> = </w:t>
       </w:r>
+      <w:proofErr w:type="spellStart"/>
+      <w:proofErr w:type="gramStart"/>
       <w:r>
         <w:rPr>
           <w:rFonts w:ascii="Consolas" w:eastAsia="Times New Roman" w:hAnsi="Consolas" w:cs="Times New Roman"/>
@@ -12050,6 +14038,8 @@
         </w:rPr>
         <w:t>firstElementChild</w:t>
       </w:r>
+      <w:proofErr w:type="spellEnd"/>
+      <w:proofErr w:type="gramEnd"/>
       <w:r>
         <w:rPr>
           <w:rFonts w:ascii="Consolas" w:eastAsia="Times New Roman" w:hAnsi="Consolas" w:cs="Times New Roman"/>
@@ -12086,6 +14076,8 @@
         </w:rPr>
         <w:t xml:space="preserve">    </w:t>
       </w:r>
+      <w:proofErr w:type="spellStart"/>
+      <w:proofErr w:type="gramStart"/>
       <w:r>
         <w:rPr>
           <w:rFonts w:ascii="Consolas" w:eastAsia="Times New Roman" w:hAnsi="Consolas" w:cs="Times New Roman"/>
@@ -12116,6 +14108,7 @@
         </w:rPr>
         <w:t>style</w:t>
       </w:r>
+      <w:proofErr w:type="gramEnd"/>
       <w:r>
         <w:rPr>
           <w:rFonts w:ascii="Consolas" w:eastAsia="Times New Roman" w:hAnsi="Consolas" w:cs="Times New Roman"/>
@@ -12136,6 +14129,7 @@
         </w:rPr>
         <w:t>height</w:t>
       </w:r>
+      <w:proofErr w:type="spellEnd"/>
       <w:r>
         <w:rPr>
           <w:rFonts w:ascii="Consolas" w:eastAsia="Times New Roman" w:hAnsi="Consolas" w:cs="Times New Roman"/>
@@ -12146,6 +14140,7 @@
         </w:rPr>
         <w:t xml:space="preserve"> = (</w:t>
       </w:r>
+      <w:proofErr w:type="spellStart"/>
       <w:r>
         <w:rPr>
           <w:rFonts w:ascii="Consolas" w:eastAsia="Times New Roman" w:hAnsi="Consolas" w:cs="Times New Roman"/>
@@ -12176,6 +14171,7 @@
         </w:rPr>
         <w:t>clientHeight</w:t>
       </w:r>
+      <w:proofErr w:type="spellEnd"/>
       <w:r>
         <w:rPr>
           <w:rFonts w:ascii="Consolas" w:eastAsia="Times New Roman" w:hAnsi="Consolas" w:cs="Times New Roman"/>
@@ -12206,6 +14202,7 @@
         </w:rPr>
         <w:t>).</w:t>
       </w:r>
+      <w:proofErr w:type="spellStart"/>
       <w:r>
         <w:rPr>
           <w:rFonts w:ascii="Consolas" w:eastAsia="Times New Roman" w:hAnsi="Consolas" w:cs="Times New Roman"/>
@@ -12216,6 +14213,7 @@
         </w:rPr>
         <w:t>toString</w:t>
       </w:r>
+      <w:proofErr w:type="spellEnd"/>
       <w:r>
         <w:rPr>
           <w:rFonts w:ascii="Consolas" w:eastAsia="Times New Roman" w:hAnsi="Consolas" w:cs="Times New Roman"/>
@@ -12586,12 +14584,7 @@
         <w:t xml:space="preserve"> </w:t>
       </w:r>
       <w:r>
-        <w:t>різними методами доступу до елементів сторінки та їх властивост</w:t>
-      </w:r>
-      <w:bookmarkStart w:id="0" w:name="_GoBack"/>
-      <w:bookmarkEnd w:id="0"/>
-      <w:r>
-        <w:t xml:space="preserve">ей. Також здобув навички зміни властивостей та атрибутів елементів сторінки за допомогою </w:t>
+        <w:t xml:space="preserve">різними методами доступу до елементів сторінки та їх властивостей. Також здобув навички зміни властивостей та атрибутів елементів сторінки за допомогою </w:t>
       </w:r>
       <w:r>
         <w:rPr>
@@ -12600,7 +14593,15 @@
         <w:t>JavaScript</w:t>
       </w:r>
       <w:r>
-        <w:t>, що дозволяє динамічно стилізувати сторінку.</w:t>
+        <w:t xml:space="preserve">, що дозволяє </w:t>
+      </w:r>
+      <w:proofErr w:type="spellStart"/>
+      <w:r>
+        <w:t>динамічно</w:t>
+      </w:r>
+      <w:proofErr w:type="spellEnd"/>
+      <w:r>
+        <w:t xml:space="preserve"> стилізувати сторінку.</w:t>
       </w:r>
     </w:p>
     <w:p>
@@ -12638,9 +14639,11 @@
         </w:rPr>
         <w:t xml:space="preserve"> </w:t>
       </w:r>
+      <w:proofErr w:type="spellStart"/>
       <w:r>
         <w:t>Git-hu</w:t>
       </w:r>
+      <w:proofErr w:type="spellEnd"/>
       <w:r>
         <w:rPr>
           <w:lang w:val="en-US"/>
@@ -12671,14 +14674,65 @@
         <w:ind w:left="565" w:right="1420"/>
       </w:pPr>
       <w:r>
-        <w:t xml:space="preserve">Посилання на Web-сторінку: </w:t>
+        <w:t xml:space="preserve">Посилання на </w:t>
+      </w:r>
+      <w:proofErr w:type="spellStart"/>
+      <w:r>
+        <w:t>Web</w:t>
+      </w:r>
+      <w:proofErr w:type="spellEnd"/>
+      <w:r>
+        <w:t xml:space="preserve">-сторінку: </w:t>
       </w:r>
       <w:hyperlink r:id="rId11" w:history="1">
         <w:r>
           <w:rPr>
             <w:rStyle w:val="a6"/>
           </w:rPr>
-          <w:t>https://zaleep.github.io/WEB_basics/WEB/Lab4/ind</w:t>
+          <w:t>https://zaleep.github.io/WEB_basics</w:t>
+        </w:r>
+        <w:r>
+          <w:rPr>
+            <w:rStyle w:val="a6"/>
+          </w:rPr>
+          <w:t>/</w:t>
+        </w:r>
+        <w:r>
+          <w:rPr>
+            <w:rStyle w:val="a6"/>
+          </w:rPr>
+          <w:t>WEB/La</w:t>
+        </w:r>
+        <w:r>
+          <w:rPr>
+            <w:rStyle w:val="a6"/>
+          </w:rPr>
+          <w:t>b</w:t>
+        </w:r>
+        <w:r>
+          <w:rPr>
+            <w:rStyle w:val="a6"/>
+            <w:lang w:val="ru-RU"/>
+          </w:rPr>
+          <w:t>4</w:t>
+        </w:r>
+        <w:r>
+          <w:rPr>
+            <w:rStyle w:val="a6"/>
+          </w:rPr>
+          <w:t>/</w:t>
+        </w:r>
+        <w:r>
+          <w:rPr>
+            <w:rStyle w:val="a6"/>
+          </w:rPr>
+          <w:t>i</w:t>
+        </w:r>
+        <w:r>
+          <w:rPr>
+            <w:rStyle w:val="a6"/>
+          </w:rPr>
+          <w:t>nd</w:t>
         </w:r>
         <w:r>
           <w:rPr>
@@ -12699,6 +14753,8 @@
         <w:spacing w:before="41" w:line="388" w:lineRule="auto"/>
         <w:ind w:left="565" w:right="1420"/>
       </w:pPr>
+      <w:bookmarkStart w:id="0" w:name="_GoBack"/>
+      <w:bookmarkEnd w:id="0"/>
     </w:p>
     <w:sectPr>
       <w:footerReference w:type="default" r:id="rId12"/>

</xml_diff>